<commit_message>
Initialisation du projet ezcomptes
</commit_message>
<xml_diff>
--- a/ezcomptes-documentation/02-DI/20180112-EZCOMPTES-BACKEND-DI-1.0.docx
+++ b/ezcomptes-documentation/02-DI/20180112-EZCOMPTES-BACKEND-DI-1.0.docx
@@ -233,31 +233,16 @@
       <w:bookmarkEnd w:id="0"/>
     </w:p>
     <w:p>
-      <w:r>
-        <w:fldChar w:fldCharType="begin"/>
-      </w:r>
-      <w:r>
-        <w:instrText xml:space="preserve"> TOC \h \z \c "Figure" </w:instrText>
-      </w:r>
-      <w:r>
-        <w:fldChar w:fldCharType="separate"/>
-      </w:r>
-      <w:r>
-        <w:rPr>
-          <w:b/>
-          <w:bCs/>
-          <w:noProof/>
-        </w:rPr>
-        <w:t>Aucune entrée de table d'illustration n'a été trouvée.</w:t>
-      </w:r>
-      <w:r>
-        <w:rPr>
-          <w:b/>
-          <w:bCs/>
-          <w:noProof/>
-        </w:rPr>
-        <w:fldChar w:fldCharType="end"/>
-      </w:r>
+      <w:fldSimple w:instr=" TOC \h \z \c &quot;Figure&quot; ">
+        <w:r>
+          <w:rPr>
+            <w:b/>
+            <w:bCs/>
+            <w:noProof/>
+          </w:rPr>
+          <w:t>Aucune entrée de table d'illustration n'a été trouvée.</w:t>
+        </w:r>
+      </w:fldSimple>
       <w:r>
         <w:br w:type="page"/>
       </w:r>
@@ -3088,7 +3073,15 @@
               <w:cnfStyle w:val="000000100000" w:firstRow="0" w:lastRow="0" w:firstColumn="0" w:lastColumn="0" w:oddVBand="0" w:evenVBand="0" w:oddHBand="1" w:evenHBand="0" w:firstRowFirstColumn="0" w:firstRowLastColumn="0" w:lastRowFirstColumn="0" w:lastRowLastColumn="0"/>
             </w:pPr>
             <w:r>
-              <w:t>Linux Centos 7</w:t>
+              <w:t xml:space="preserve">Linux </w:t>
+            </w:r>
+            <w:proofErr w:type="spellStart"/>
+            <w:r>
+              <w:t>Centos</w:t>
+            </w:r>
+            <w:proofErr w:type="spellEnd"/>
+            <w:r>
+              <w:t xml:space="preserve"> 7</w:t>
             </w:r>
           </w:p>
         </w:tc>
@@ -3158,7 +3151,15 @@
               <w:cnfStyle w:val="000000100000" w:firstRow="0" w:lastRow="0" w:firstColumn="0" w:lastColumn="0" w:oddVBand="0" w:evenVBand="0" w:oddHBand="1" w:evenHBand="0" w:firstRowFirstColumn="0" w:firstRowLastColumn="0" w:lastRowFirstColumn="0" w:lastRowLastColumn="0"/>
             </w:pPr>
             <w:r>
-              <w:t>Intel® Core 2 Duo CPU P8700 @ 2.53 GHz 2.53 GHz</w:t>
+              <w:t xml:space="preserve">Intel® </w:t>
+            </w:r>
+            <w:proofErr w:type="spellStart"/>
+            <w:r>
+              <w:t>Core</w:t>
+            </w:r>
+            <w:proofErr w:type="spellEnd"/>
+            <w:r>
+              <w:t xml:space="preserve"> 2 Duo CPU P8700 @ 2.53 GHz 2.53 GHz</w:t>
             </w:r>
           </w:p>
         </w:tc>
@@ -3309,13 +3310,41 @@
         <w:rPr>
           <w:rStyle w:val="CitationCar"/>
         </w:rPr>
-        <w:t>/etc/syscon</w:t>
-      </w:r>
+        <w:t>/</w:t>
+      </w:r>
+      <w:proofErr w:type="spellStart"/>
       <w:r>
         <w:rPr>
           <w:rStyle w:val="CitationCar"/>
         </w:rPr>
-        <w:t>fig/network-scripts/ifcfg-e</w:t>
+        <w:t>etc</w:t>
+      </w:r>
+      <w:proofErr w:type="spellEnd"/>
+      <w:r>
+        <w:rPr>
+          <w:rStyle w:val="CitationCar"/>
+        </w:rPr>
+        <w:t>/</w:t>
+      </w:r>
+      <w:proofErr w:type="spellStart"/>
+      <w:r>
+        <w:rPr>
+          <w:rStyle w:val="CitationCar"/>
+        </w:rPr>
+        <w:t>syscon</w:t>
+      </w:r>
+      <w:r>
+        <w:rPr>
+          <w:rStyle w:val="CitationCar"/>
+        </w:rPr>
+        <w:t>fig</w:t>
+      </w:r>
+      <w:proofErr w:type="spellEnd"/>
+      <w:r>
+        <w:rPr>
+          <w:rStyle w:val="CitationCar"/>
+        </w:rPr>
+        <w:t>/network-scripts/ifcfg-e</w:t>
       </w:r>
       <w:r>
         <w:rPr>
@@ -3352,8 +3381,13 @@
         <w:pStyle w:val="Code"/>
       </w:pPr>
       <w:r>
-        <w:t>BOOTPROTO=static</w:t>
-      </w:r>
+        <w:t>BOOTPROTO=</w:t>
+      </w:r>
+      <w:proofErr w:type="spellStart"/>
+      <w:r>
+        <w:t>static</w:t>
+      </w:r>
+      <w:proofErr w:type="spellEnd"/>
     </w:p>
     <w:p>
       <w:pPr>
@@ -3379,8 +3413,13 @@
         <w:pStyle w:val="Code"/>
       </w:pPr>
       <w:r>
-        <w:t>ONBOOT=yes</w:t>
-      </w:r>
+        <w:t>ONBOOT=</w:t>
+      </w:r>
+      <w:proofErr w:type="spellStart"/>
+      <w:r>
+        <w:t>yes</w:t>
+      </w:r>
+      <w:proofErr w:type="spellEnd"/>
     </w:p>
     <w:p>
       <w:pPr>
@@ -3397,33 +3436,13 @@
       <w:r>
         <w:t>IPADDR=</w:t>
       </w:r>
-      <w:r>
-        <w:fldChar w:fldCharType="begin"/>
-      </w:r>
-      <w:r>
-        <w:instrText xml:space="preserve"> DOCPROPERTY  ADRESSE_IP  \* MERGEFORMAT </w:instrText>
-      </w:r>
-      <w:r>
-        <w:fldChar w:fldCharType="separate"/>
-      </w:r>
-      <w:r>
-        <w:fldChar w:fldCharType="begin"/>
-      </w:r>
-      <w:r>
-        <w:instrText xml:space="preserve"> DOCPROPERTY  $_IPADRESS  \* MERGEFORMAT </w:instrText>
-      </w:r>
-      <w:r>
-        <w:fldChar w:fldCharType="separate"/>
-      </w:r>
-      <w:r>
-        <w:t>192.168.0.100</w:t>
-      </w:r>
-      <w:r>
-        <w:fldChar w:fldCharType="end"/>
-      </w:r>
-      <w:r>
-        <w:fldChar w:fldCharType="end"/>
-      </w:r>
+      <w:fldSimple w:instr=" DOCPROPERTY  ADRESSE_IP  \* MERGEFORMAT ">
+        <w:fldSimple w:instr=" DOCPROPERTY  $_IPADRESS  \* MERGEFORMAT ">
+          <w:r>
+            <w:t>192.168.0.100</w:t>
+          </w:r>
+        </w:fldSimple>
+      </w:fldSimple>
       <w:r>
         <w:t xml:space="preserve"> </w:t>
       </w:r>
@@ -3435,21 +3454,11 @@
       <w:r>
         <w:t>NETWORK=</w:t>
       </w:r>
-      <w:r>
-        <w:fldChar w:fldCharType="begin"/>
-      </w:r>
-      <w:r>
-        <w:instrText xml:space="preserve"> DOCPROPERTY  $_NETWORK  \* MERGEFORMAT </w:instrText>
-      </w:r>
-      <w:r>
-        <w:fldChar w:fldCharType="separate"/>
-      </w:r>
-      <w:r>
-        <w:t>192.168.0.0</w:t>
-      </w:r>
-      <w:r>
-        <w:fldChar w:fldCharType="end"/>
-      </w:r>
+      <w:fldSimple w:instr=" DOCPROPERTY  $_NETWORK  \* MERGEFORMAT ">
+        <w:r>
+          <w:t>192.168.0.0</w:t>
+        </w:r>
+      </w:fldSimple>
     </w:p>
     <w:p>
       <w:pPr>
@@ -3458,21 +3467,11 @@
       <w:r>
         <w:t>NETMASK=</w:t>
       </w:r>
-      <w:r>
-        <w:fldChar w:fldCharType="begin"/>
-      </w:r>
-      <w:r>
-        <w:instrText xml:space="preserve"> DOCPROPERTY  $_NETMASK  \* MERGEFORMAT </w:instrText>
-      </w:r>
-      <w:r>
-        <w:fldChar w:fldCharType="separate"/>
-      </w:r>
-      <w:r>
-        <w:t>255.255.255.0</w:t>
-      </w:r>
-      <w:r>
-        <w:fldChar w:fldCharType="end"/>
-      </w:r>
+      <w:fldSimple w:instr=" DOCPROPERTY  $_NETMASK  \* MERGEFORMAT ">
+        <w:r>
+          <w:t>255.255.255.0</w:t>
+        </w:r>
+      </w:fldSimple>
     </w:p>
     <w:p>
       <w:pPr>
@@ -3481,21 +3480,11 @@
       <w:r>
         <w:t>BROADCAST=</w:t>
       </w:r>
-      <w:r>
-        <w:fldChar w:fldCharType="begin"/>
-      </w:r>
-      <w:r>
-        <w:instrText xml:space="preserve"> DOCPROPERTY  $_BROADCAST  \* MERGEFORMAT </w:instrText>
-      </w:r>
-      <w:r>
-        <w:fldChar w:fldCharType="separate"/>
-      </w:r>
-      <w:r>
-        <w:t>192.168.0.255</w:t>
-      </w:r>
-      <w:r>
-        <w:fldChar w:fldCharType="end"/>
-      </w:r>
+      <w:fldSimple w:instr=" DOCPROPERTY  $_BROADCAST  \* MERGEFORMAT ">
+        <w:r>
+          <w:t>192.168.0.255</w:t>
+        </w:r>
+      </w:fldSimple>
     </w:p>
     <w:p>
       <w:pPr>
@@ -3504,21 +3493,11 @@
       <w:r>
         <w:t>GATEWAY=</w:t>
       </w:r>
-      <w:r>
-        <w:fldChar w:fldCharType="begin"/>
-      </w:r>
-      <w:r>
-        <w:instrText xml:space="preserve"> DOCPROPERTY  $_GATEWAY  \* MERGEFORMAT </w:instrText>
-      </w:r>
-      <w:r>
-        <w:fldChar w:fldCharType="separate"/>
-      </w:r>
-      <w:r>
-        <w:t>192.168.0.1</w:t>
-      </w:r>
-      <w:r>
-        <w:fldChar w:fldCharType="end"/>
-      </w:r>
+      <w:fldSimple w:instr=" DOCPROPERTY  $_GATEWAY  \* MERGEFORMAT ">
+        <w:r>
+          <w:t>192.168.0.1</w:t>
+        </w:r>
+      </w:fldSimple>
     </w:p>
     <w:p>
       <w:pPr>
@@ -3577,7 +3556,35 @@
         <w:rPr>
           <w:rStyle w:val="CitationCar"/>
         </w:rPr>
-        <w:t>/etc/sysconfig/network</w:t>
+        <w:t>/</w:t>
+      </w:r>
+      <w:proofErr w:type="spellStart"/>
+      <w:r>
+        <w:rPr>
+          <w:rStyle w:val="CitationCar"/>
+        </w:rPr>
+        <w:t>etc</w:t>
+      </w:r>
+      <w:proofErr w:type="spellEnd"/>
+      <w:r>
+        <w:rPr>
+          <w:rStyle w:val="CitationCar"/>
+        </w:rPr>
+        <w:t>/</w:t>
+      </w:r>
+      <w:proofErr w:type="spellStart"/>
+      <w:r>
+        <w:rPr>
+          <w:rStyle w:val="CitationCar"/>
+        </w:rPr>
+        <w:t>sysconfig</w:t>
+      </w:r>
+      <w:proofErr w:type="spellEnd"/>
+      <w:r>
+        <w:rPr>
+          <w:rStyle w:val="CitationCar"/>
+        </w:rPr>
+        <w:t>/network</w:t>
       </w:r>
     </w:p>
     <w:p>
@@ -3597,8 +3604,13 @@
         <w:pStyle w:val="Code"/>
       </w:pPr>
       <w:r>
-        <w:t>NETWORKING=yes</w:t>
-      </w:r>
+        <w:t>NETWORKING=</w:t>
+      </w:r>
+      <w:proofErr w:type="spellStart"/>
+      <w:r>
+        <w:t>yes</w:t>
+      </w:r>
+      <w:proofErr w:type="spellEnd"/>
     </w:p>
     <w:p>
       <w:pPr>
@@ -3644,14 +3656,30 @@
         <w:rPr>
           <w:rStyle w:val="CitationCar"/>
         </w:rPr>
-        <w:t>/etc/</w:t>
-      </w:r>
+        <w:t>/</w:t>
+      </w:r>
+      <w:proofErr w:type="spellStart"/>
       <w:r>
         <w:rPr>
           <w:rStyle w:val="CitationCar"/>
         </w:rPr>
+        <w:t>etc</w:t>
+      </w:r>
+      <w:proofErr w:type="spellEnd"/>
+      <w:r>
+        <w:rPr>
+          <w:rStyle w:val="CitationCar"/>
+        </w:rPr>
+        <w:t>/</w:t>
+      </w:r>
+      <w:proofErr w:type="spellStart"/>
+      <w:r>
+        <w:rPr>
+          <w:rStyle w:val="CitationCar"/>
+        </w:rPr>
         <w:t>hostname</w:t>
       </w:r>
+      <w:proofErr w:type="spellEnd"/>
     </w:p>
     <w:p>
       <w:pPr>
@@ -3672,25 +3700,39 @@
       <w:r>
         <w:t>HOSTNAME=</w:t>
       </w:r>
-      <w:r>
-        <w:fldChar w:fldCharType="begin"/>
-      </w:r>
-      <w:r>
-        <w:instrText xml:space="preserve"> DOCPROPERTY  $_HOSTNAME  \* MERGEFORMAT </w:instrText>
-      </w:r>
-      <w:r>
-        <w:fldChar w:fldCharType="separate"/>
-      </w:r>
-      <w:r>
-        <w:t>slnxmasterint01</w:t>
-      </w:r>
-      <w:r>
-        <w:fldChar w:fldCharType="end"/>
-      </w:r>
-    </w:p>
-    <w:p>
-      <w:r>
-        <w:t>Le nom d’hôte suit le format slnx&lt;projet&gt;&lt;env&gt;&lt;numero&gt;.</w:t>
+      <w:fldSimple w:instr=" DOCPROPERTY  $_HOSTNAME  \* MERGEFORMAT ">
+        <w:r>
+          <w:t>slnxmasterint01</w:t>
+        </w:r>
+      </w:fldSimple>
+    </w:p>
+    <w:p>
+      <w:r>
+        <w:t xml:space="preserve">Le nom d’hôte suit le format </w:t>
+      </w:r>
+      <w:proofErr w:type="spellStart"/>
+      <w:r>
+        <w:t>slnx</w:t>
+      </w:r>
+      <w:proofErr w:type="spellEnd"/>
+      <w:r>
+        <w:t>&lt;projet&gt;&lt;</w:t>
+      </w:r>
+      <w:proofErr w:type="spellStart"/>
+      <w:r>
+        <w:t>env</w:t>
+      </w:r>
+      <w:proofErr w:type="spellEnd"/>
+      <w:r>
+        <w:t>&gt;&lt;</w:t>
+      </w:r>
+      <w:proofErr w:type="spellStart"/>
+      <w:r>
+        <w:t>numero</w:t>
+      </w:r>
+      <w:proofErr w:type="spellEnd"/>
+      <w:r>
+        <w:t>&gt;.</w:t>
       </w:r>
     </w:p>
     <w:p>
@@ -3722,7 +3764,21 @@
         <w:rPr>
           <w:rStyle w:val="CitationCar"/>
         </w:rPr>
-        <w:t>/etc/</w:t>
+        <w:t>/</w:t>
+      </w:r>
+      <w:proofErr w:type="spellStart"/>
+      <w:r>
+        <w:rPr>
+          <w:rStyle w:val="CitationCar"/>
+        </w:rPr>
+        <w:t>etc</w:t>
+      </w:r>
+      <w:proofErr w:type="spellEnd"/>
+      <w:r>
+        <w:rPr>
+          <w:rStyle w:val="CitationCar"/>
+        </w:rPr>
+        <w:t>/</w:t>
       </w:r>
       <w:r>
         <w:rPr>
@@ -3747,64 +3803,47 @@
       <w:pPr>
         <w:pStyle w:val="Code"/>
       </w:pPr>
-      <w:r>
-        <w:fldChar w:fldCharType="begin"/>
-      </w:r>
-      <w:r>
-        <w:instrText xml:space="preserve"> DOCPROPERTY  $_IPADRESS  \* MERGEFORMAT </w:instrText>
-      </w:r>
-      <w:r>
-        <w:fldChar w:fldCharType="separate"/>
-      </w:r>
-      <w:r>
-        <w:t>192.168.0.100</w:t>
-      </w:r>
-      <w:r>
-        <w:fldChar w:fldCharType="end"/>
-      </w:r>
+      <w:fldSimple w:instr=" DOCPROPERTY  $_IPADRESS  \* MERGEFORMAT ">
+        <w:r>
+          <w:t>192.168.0.100</w:t>
+        </w:r>
+      </w:fldSimple>
       <w:r>
         <w:tab/>
       </w:r>
-      <w:r>
-        <w:fldChar w:fldCharType="begin"/>
-      </w:r>
-      <w:r>
-        <w:instrText xml:space="preserve"> DOCPROPERTY  $_FQDN  \* </w:instrText>
-      </w:r>
-      <w:r>
-        <w:instrText xml:space="preserve">MERGEFORMAT </w:instrText>
-      </w:r>
-      <w:r>
-        <w:fldChar w:fldCharType="separate"/>
-      </w:r>
-      <w:r>
-        <w:t>slnxmasterint01.fr.local</w:t>
-      </w:r>
-      <w:r>
-        <w:fldChar w:fldCharType="end"/>
-      </w:r>
+      <w:fldSimple w:instr=" DOCPROPERTY  $_FQDN  \* MERGEFORMAT ">
+        <w:r>
+          <w:t>slnxmasterint01.fr.local</w:t>
+        </w:r>
+      </w:fldSimple>
       <w:r>
         <w:tab/>
       </w:r>
-      <w:r>
-        <w:fldChar w:fldCharType="begin"/>
-      </w:r>
-      <w:r>
-        <w:instrText xml:space="preserve"> DOCPROPERTY  $_HOSTNAME  \* MERGEFORMAT </w:instrText>
-      </w:r>
-      <w:r>
-        <w:fldChar w:fldCharType="separate"/>
-      </w:r>
-      <w:r>
-        <w:t>slnxmasterint01</w:t>
-      </w:r>
-      <w:r>
-        <w:fldChar w:fldCharType="end"/>
-      </w:r>
-    </w:p>
-    <w:p>
-      <w:r>
-        <w:t>FQDN : Fully Qualified Domain Name</w:t>
+      <w:fldSimple w:instr=" DOCPROPERTY  $_HOSTNAME  \* MERGEFORMAT ">
+        <w:r>
+          <w:t>slnxmasterint01</w:t>
+        </w:r>
+      </w:fldSimple>
+    </w:p>
+    <w:p>
+      <w:r>
+        <w:t xml:space="preserve">FQDN : </w:t>
+      </w:r>
+      <w:proofErr w:type="spellStart"/>
+      <w:r>
+        <w:t>Fully</w:t>
+      </w:r>
+      <w:proofErr w:type="spellEnd"/>
+      <w:r>
+        <w:t xml:space="preserve"> </w:t>
+      </w:r>
+      <w:proofErr w:type="spellStart"/>
+      <w:r>
+        <w:t>Qualified</w:t>
+      </w:r>
+      <w:proofErr w:type="spellEnd"/>
+      <w:r>
+        <w:t xml:space="preserve"> Domain Name</w:t>
       </w:r>
     </w:p>
     <w:p>
@@ -3851,14 +3890,30 @@
         <w:rPr>
           <w:rStyle w:val="CitationCar"/>
         </w:rPr>
-        <w:t>/etc/</w:t>
-      </w:r>
+        <w:t>/</w:t>
+      </w:r>
+      <w:proofErr w:type="spellStart"/>
       <w:r>
         <w:rPr>
           <w:rStyle w:val="CitationCar"/>
         </w:rPr>
+        <w:t>etc</w:t>
+      </w:r>
+      <w:proofErr w:type="spellEnd"/>
+      <w:r>
+        <w:rPr>
+          <w:rStyle w:val="CitationCar"/>
+        </w:rPr>
+        <w:t>/</w:t>
+      </w:r>
+      <w:proofErr w:type="spellStart"/>
+      <w:r>
+        <w:rPr>
+          <w:rStyle w:val="CitationCar"/>
+        </w:rPr>
         <w:t>resolv.conf</w:t>
       </w:r>
+      <w:proofErr w:type="spellEnd"/>
     </w:p>
     <w:p>
       <w:pPr>
@@ -3879,47 +3934,41 @@
       <w:pPr>
         <w:pStyle w:val="Code"/>
       </w:pPr>
-      <w:r>
-        <w:t xml:space="preserve">nameserver </w:t>
-      </w:r>
-      <w:r>
-        <w:fldChar w:fldCharType="begin"/>
-      </w:r>
-      <w:r>
-        <w:instrText xml:space="preserve"> DOCPROPERTY  $_DNS1  \* MERGEFORMAT </w:instrText>
-      </w:r>
-      <w:r>
-        <w:fldChar w:fldCharType="separate"/>
-      </w:r>
-      <w:r>
-        <w:t>8.8.8.8</w:t>
-      </w:r>
-      <w:r>
-        <w:fldChar w:fldCharType="end"/>
-      </w:r>
+      <w:proofErr w:type="spellStart"/>
+      <w:proofErr w:type="gramStart"/>
+      <w:r>
+        <w:t>nameserver</w:t>
+      </w:r>
+      <w:proofErr w:type="spellEnd"/>
+      <w:proofErr w:type="gramEnd"/>
+      <w:r>
+        <w:t xml:space="preserve"> </w:t>
+      </w:r>
+      <w:fldSimple w:instr=" DOCPROPERTY  $_DNS1  \* MERGEFORMAT ">
+        <w:r>
+          <w:t>8.8.8.8</w:t>
+        </w:r>
+      </w:fldSimple>
     </w:p>
     <w:p>
       <w:pPr>
         <w:pStyle w:val="Code"/>
       </w:pPr>
-      <w:r>
-        <w:t xml:space="preserve">nameserver </w:t>
-      </w:r>
-      <w:r>
-        <w:fldChar w:fldCharType="begin"/>
-      </w:r>
-      <w:r>
-        <w:instrText xml:space="preserve"> DOCPROPERTY  $_DNS2  \* MERGEFORMAT </w:instrText>
-      </w:r>
-      <w:r>
-        <w:fldChar w:fldCharType="separate"/>
-      </w:r>
-      <w:r>
-        <w:t>8.8.4.4</w:t>
-      </w:r>
-      <w:r>
-        <w:fldChar w:fldCharType="end"/>
-      </w:r>
+      <w:proofErr w:type="spellStart"/>
+      <w:proofErr w:type="gramStart"/>
+      <w:r>
+        <w:t>nameserver</w:t>
+      </w:r>
+      <w:proofErr w:type="spellEnd"/>
+      <w:proofErr w:type="gramEnd"/>
+      <w:r>
+        <w:t xml:space="preserve"> </w:t>
+      </w:r>
+      <w:fldSimple w:instr=" DOCPROPERTY  $_DNS2  \* MERGEFORMAT ">
+        <w:r>
+          <w:t>8.8.4.4</w:t>
+        </w:r>
+      </w:fldSimple>
     </w:p>
     <w:p>
       <w:pPr>
@@ -3951,8 +4000,13 @@
       <w:pPr>
         <w:pStyle w:val="Code"/>
       </w:pPr>
-      <w:r>
-        <w:t>service network restart</w:t>
+      <w:proofErr w:type="gramStart"/>
+      <w:r>
+        <w:t>service</w:t>
+      </w:r>
+      <w:proofErr w:type="gramEnd"/>
+      <w:r>
+        <w:t xml:space="preserve"> network restart</w:t>
       </w:r>
     </w:p>
     <w:p>
@@ -3973,11 +4027,13 @@
       <w:r>
         <w:t xml:space="preserve">Installation de Docker </w:t>
       </w:r>
-      <w:r>
-        <w:t>Community Edition</w:t>
-      </w:r>
-      <w:r>
-        <w:t xml:space="preserve"> (CE)</w:t>
+      <w:proofErr w:type="spellStart"/>
+      <w:r>
+        <w:t>Community</w:t>
+      </w:r>
+      <w:proofErr w:type="spellEnd"/>
+      <w:r>
+        <w:t xml:space="preserve"> Edition (CE)</w:t>
       </w:r>
     </w:p>
     <w:p>
@@ -3989,15 +4045,59 @@
         </w:numPr>
       </w:pPr>
       <w:r>
-        <w:t>Installation des pré-requis</w:t>
-      </w:r>
+        <w:t xml:space="preserve">Installation des </w:t>
+      </w:r>
+      <w:proofErr w:type="spellStart"/>
+      <w:r>
+        <w:t>pré-requis</w:t>
+      </w:r>
+      <w:proofErr w:type="spellEnd"/>
     </w:p>
     <w:p>
       <w:pPr>
         <w:pStyle w:val="Code"/>
       </w:pPr>
-      <w:r>
-        <w:t xml:space="preserve">sudo yum install -y yum-utils device-mapper-persistent-data </w:t>
+      <w:proofErr w:type="spellStart"/>
+      <w:proofErr w:type="gramStart"/>
+      <w:r>
+        <w:t>sudo</w:t>
+      </w:r>
+      <w:proofErr w:type="spellEnd"/>
+      <w:proofErr w:type="gramEnd"/>
+      <w:r>
+        <w:t xml:space="preserve"> </w:t>
+      </w:r>
+      <w:proofErr w:type="spellStart"/>
+      <w:r>
+        <w:t>yum</w:t>
+      </w:r>
+      <w:proofErr w:type="spellEnd"/>
+      <w:r>
+        <w:t xml:space="preserve"> </w:t>
+      </w:r>
+      <w:proofErr w:type="spellStart"/>
+      <w:r>
+        <w:t>install</w:t>
+      </w:r>
+      <w:proofErr w:type="spellEnd"/>
+      <w:r>
+        <w:t xml:space="preserve"> -y </w:t>
+      </w:r>
+      <w:proofErr w:type="spellStart"/>
+      <w:r>
+        <w:t>yum-utils</w:t>
+      </w:r>
+      <w:proofErr w:type="spellEnd"/>
+      <w:r>
+        <w:t xml:space="preserve"> </w:t>
+      </w:r>
+      <w:proofErr w:type="spellStart"/>
+      <w:r>
+        <w:t>device</w:t>
+      </w:r>
+      <w:proofErr w:type="spellEnd"/>
+      <w:r>
+        <w:t xml:space="preserve">-mapper-persistent-data </w:t>
       </w:r>
       <w:r>
         <w:t>lvm2</w:t>
@@ -4012,18 +4112,49 @@
         </w:numPr>
       </w:pPr>
       <w:r>
-        <w:t>Configuration du repository docker-ce</w:t>
+        <w:t xml:space="preserve">Configuration du </w:t>
+      </w:r>
+      <w:proofErr w:type="spellStart"/>
+      <w:r>
+        <w:t>repository</w:t>
+      </w:r>
+      <w:proofErr w:type="spellEnd"/>
+      <w:r>
+        <w:t xml:space="preserve"> docker-ce</w:t>
       </w:r>
     </w:p>
     <w:p>
       <w:pPr>
         <w:pStyle w:val="Code"/>
       </w:pPr>
-      <w:r>
-        <w:t xml:space="preserve">sudo yum-config-manager </w:t>
-      </w:r>
-      <w:r>
-        <w:t xml:space="preserve">--add-repo </w:t>
+      <w:proofErr w:type="spellStart"/>
+      <w:proofErr w:type="gramStart"/>
+      <w:r>
+        <w:t>sudo</w:t>
+      </w:r>
+      <w:proofErr w:type="spellEnd"/>
+      <w:proofErr w:type="gramEnd"/>
+      <w:r>
+        <w:t xml:space="preserve"> </w:t>
+      </w:r>
+      <w:proofErr w:type="spellStart"/>
+      <w:r>
+        <w:t>yum</w:t>
+      </w:r>
+      <w:proofErr w:type="spellEnd"/>
+      <w:r>
+        <w:t xml:space="preserve">-config-manager </w:t>
+      </w:r>
+      <w:r>
+        <w:t>--</w:t>
+      </w:r>
+      <w:proofErr w:type="spellStart"/>
+      <w:r>
+        <w:t>add</w:t>
+      </w:r>
+      <w:proofErr w:type="spellEnd"/>
+      <w:r>
+        <w:t xml:space="preserve">-repo </w:t>
       </w:r>
       <w:r>
         <w:t>https://download.docker.com/linux/centos/docker-ce.repo</w:t>
@@ -4045,8 +4176,31 @@
       <w:pPr>
         <w:pStyle w:val="Code"/>
       </w:pPr>
-      <w:r>
-        <w:t>sudo yum install docker-ce</w:t>
+      <w:proofErr w:type="spellStart"/>
+      <w:proofErr w:type="gramStart"/>
+      <w:r>
+        <w:t>sudo</w:t>
+      </w:r>
+      <w:proofErr w:type="spellEnd"/>
+      <w:proofErr w:type="gramEnd"/>
+      <w:r>
+        <w:t xml:space="preserve"> </w:t>
+      </w:r>
+      <w:proofErr w:type="spellStart"/>
+      <w:r>
+        <w:t>yum</w:t>
+      </w:r>
+      <w:proofErr w:type="spellEnd"/>
+      <w:r>
+        <w:t xml:space="preserve"> </w:t>
+      </w:r>
+      <w:proofErr w:type="spellStart"/>
+      <w:r>
+        <w:t>install</w:t>
+      </w:r>
+      <w:proofErr w:type="spellEnd"/>
+      <w:r>
+        <w:t xml:space="preserve"> docker-ce</w:t>
       </w:r>
     </w:p>
     <w:p>
@@ -4065,9 +4219,32 @@
       <w:pPr>
         <w:pStyle w:val="Code"/>
       </w:pPr>
+      <w:proofErr w:type="spellStart"/>
+      <w:proofErr w:type="gramStart"/>
       <w:r>
         <w:lastRenderedPageBreak/>
-        <w:t>sudo systemctl start docker</w:t>
+        <w:t>sudo</w:t>
+      </w:r>
+      <w:proofErr w:type="spellEnd"/>
+      <w:proofErr w:type="gramEnd"/>
+      <w:r>
+        <w:t xml:space="preserve"> </w:t>
+      </w:r>
+      <w:proofErr w:type="spellStart"/>
+      <w:r>
+        <w:t>systemctl</w:t>
+      </w:r>
+      <w:proofErr w:type="spellEnd"/>
+      <w:r>
+        <w:t xml:space="preserve"> </w:t>
+      </w:r>
+      <w:proofErr w:type="spellStart"/>
+      <w:r>
+        <w:t>start</w:t>
+      </w:r>
+      <w:proofErr w:type="spellEnd"/>
+      <w:r>
+        <w:t xml:space="preserve"> docker</w:t>
       </w:r>
     </w:p>
     <w:p>
@@ -4086,6 +4263,8 @@
       <w:pPr>
         <w:pStyle w:val="Code"/>
       </w:pPr>
+      <w:proofErr w:type="spellStart"/>
+      <w:proofErr w:type="gramStart"/>
       <w:r>
         <w:rPr>
           <w:rFonts w:cs="Courier New"/>
@@ -4094,17 +4273,34 @@
           <w:szCs w:val="22"/>
           <w:shd w:val="clear" w:color="auto" w:fill="000000"/>
         </w:rPr>
-        <w:t>chkconfig docker on</w:t>
+        <w:t>chkconfig</w:t>
+      </w:r>
+      <w:proofErr w:type="spellEnd"/>
+      <w:proofErr w:type="gramEnd"/>
+      <w:r>
+        <w:rPr>
+          <w:rFonts w:cs="Courier New"/>
+          <w:color w:val="FFFFFF"/>
+          <w:sz w:val="22"/>
+          <w:szCs w:val="22"/>
+          <w:shd w:val="clear" w:color="auto" w:fill="000000"/>
+        </w:rPr>
+        <w:t xml:space="preserve"> docker on</w:t>
       </w:r>
     </w:p>
     <w:p>
       <w:pPr>
         <w:pStyle w:val="Utile"/>
       </w:pPr>
-      <w:r>
-        <w:t xml:space="preserve">Source : </w:t>
-      </w:r>
-      <w:hyperlink r:id="rId10" w:history="1">
+      <w:proofErr w:type="gramStart"/>
+      <w:r>
+        <w:t>Source :</w:t>
+      </w:r>
+      <w:proofErr w:type="gramEnd"/>
+      <w:r>
+        <w:t xml:space="preserve"> </w:t>
+      </w:r>
+      <w:hyperlink r:id="rId10" w:anchor="install-docker-ce-1" w:history="1">
         <w:r>
           <w:rPr>
             <w:rStyle w:val="Lienhypertexte"/>
@@ -4148,8 +4344,39 @@
       <w:pPr>
         <w:pStyle w:val="Code"/>
       </w:pPr>
-      <w:r>
-        <w:t>sudo curl -L https://github.com/docker/compose/releases/download/1.18.0/docker-compose-`uname -s`-`uname -m` -o /usr/local/bin/docker-compose</w:t>
+      <w:proofErr w:type="spellStart"/>
+      <w:proofErr w:type="gramStart"/>
+      <w:r>
+        <w:t>sudo</w:t>
+      </w:r>
+      <w:proofErr w:type="spellEnd"/>
+      <w:proofErr w:type="gramEnd"/>
+      <w:r>
+        <w:t xml:space="preserve"> </w:t>
+      </w:r>
+      <w:proofErr w:type="spellStart"/>
+      <w:r>
+        <w:t>curl</w:t>
+      </w:r>
+      <w:proofErr w:type="spellEnd"/>
+      <w:r>
+        <w:t xml:space="preserve"> -L https://github.com/docker/compose/releases/download/1.18.0/docker-compose-`uname -s`-`</w:t>
+      </w:r>
+      <w:proofErr w:type="spellStart"/>
+      <w:r>
+        <w:t>uname</w:t>
+      </w:r>
+      <w:proofErr w:type="spellEnd"/>
+      <w:r>
+        <w:t xml:space="preserve"> -m` -o /</w:t>
+      </w:r>
+      <w:proofErr w:type="spellStart"/>
+      <w:r>
+        <w:t>usr</w:t>
+      </w:r>
+      <w:proofErr w:type="spellEnd"/>
+      <w:r>
+        <w:t>/local/bin/docker-compose</w:t>
       </w:r>
     </w:p>
     <w:p>
@@ -4168,8 +4395,23 @@
       <w:pPr>
         <w:pStyle w:val="Code"/>
       </w:pPr>
-      <w:r>
-        <w:t>sudo chmod +x /usr/local/bin/docker-compose</w:t>
+      <w:proofErr w:type="spellStart"/>
+      <w:proofErr w:type="gramStart"/>
+      <w:r>
+        <w:t>sudo</w:t>
+      </w:r>
+      <w:proofErr w:type="spellEnd"/>
+      <w:proofErr w:type="gramEnd"/>
+      <w:r>
+        <w:t xml:space="preserve"> chmod +x /</w:t>
+      </w:r>
+      <w:proofErr w:type="spellStart"/>
+      <w:r>
+        <w:t>usr</w:t>
+      </w:r>
+      <w:proofErr w:type="spellEnd"/>
+      <w:r>
+        <w:t>/local/bin/docker-compose</w:t>
       </w:r>
     </w:p>
     <w:p>
@@ -4189,15 +4431,44 @@
         <w:pStyle w:val="Code"/>
       </w:pPr>
       <w:r>
-        <w:t>[root@slnxcentos ~]# docker-compose --version</w:t>
+        <w:t>[</w:t>
+      </w:r>
+      <w:proofErr w:type="spellStart"/>
+      <w:r>
+        <w:t>root@slnxcentos</w:t>
+      </w:r>
+      <w:proofErr w:type="spellEnd"/>
+      <w:r>
+        <w:t xml:space="preserve"> ~]# </w:t>
+      </w:r>
+      <w:proofErr w:type="gramStart"/>
+      <w:r>
+        <w:t>docker-</w:t>
+      </w:r>
+      <w:proofErr w:type="gramEnd"/>
+      <w:r>
+        <w:t>compose --version</w:t>
       </w:r>
     </w:p>
     <w:p>
       <w:pPr>
         <w:pStyle w:val="Code"/>
       </w:pPr>
-      <w:r>
-        <w:t>docker-compose version 1.18.0, build 8dd22a9</w:t>
+      <w:proofErr w:type="gramStart"/>
+      <w:r>
+        <w:t>docker-</w:t>
+      </w:r>
+      <w:proofErr w:type="gramEnd"/>
+      <w:r>
+        <w:t xml:space="preserve">compose version 1.18.0, </w:t>
+      </w:r>
+      <w:proofErr w:type="spellStart"/>
+      <w:r>
+        <w:t>build</w:t>
+      </w:r>
+      <w:proofErr w:type="spellEnd"/>
+      <w:r>
+        <w:t xml:space="preserve"> 8dd22a9</w:t>
       </w:r>
     </w:p>
     <w:p>
@@ -4214,8 +4485,13 @@
       <w:bookmarkEnd w:id="13"/>
     </w:p>
     <w:p>
-      <w:r>
-        <w:t>Shipyard est un outil qui permet d’administrer les conteneurs Docker.</w:t>
+      <w:proofErr w:type="spellStart"/>
+      <w:r>
+        <w:t>Shipyard</w:t>
+      </w:r>
+      <w:proofErr w:type="spellEnd"/>
+      <w:r>
+        <w:t xml:space="preserve"> est un outil qui permet d’administrer les conteneurs Docker.</w:t>
       </w:r>
     </w:p>
     <w:p>
@@ -4248,8 +4524,31 @@
       <w:pPr>
         <w:pStyle w:val="Code"/>
       </w:pPr>
-      <w:r>
-        <w:t>curl -sSL https://shipyard-project.com/deploy | bash -s</w:t>
+      <w:proofErr w:type="spellStart"/>
+      <w:proofErr w:type="gramStart"/>
+      <w:r>
+        <w:t>curl</w:t>
+      </w:r>
+      <w:proofErr w:type="spellEnd"/>
+      <w:proofErr w:type="gramEnd"/>
+      <w:r>
+        <w:t xml:space="preserve"> -</w:t>
+      </w:r>
+      <w:proofErr w:type="spellStart"/>
+      <w:r>
+        <w:t>sSL</w:t>
+      </w:r>
+      <w:proofErr w:type="spellEnd"/>
+      <w:r>
+        <w:t xml:space="preserve"> https://shipyard-project.com/deploy | </w:t>
+      </w:r>
+      <w:proofErr w:type="spellStart"/>
+      <w:r>
+        <w:t>bash</w:t>
+      </w:r>
+      <w:proofErr w:type="spellEnd"/>
+      <w:r>
+        <w:t xml:space="preserve"> -s</w:t>
       </w:r>
     </w:p>
     <w:p>
@@ -4273,26 +4572,86 @@
           <w:numId w:val="1"/>
         </w:numPr>
       </w:pPr>
+      <w:proofErr w:type="spellStart"/>
       <w:r>
         <w:t>Datastore</w:t>
       </w:r>
       <w:bookmarkEnd w:id="15"/>
-    </w:p>
-    <w:p>
-      <w:r>
-        <w:t>Démarre le conteneur RethinkDB, la base de données utilisée par Shipyard.</w:t>
+      <w:proofErr w:type="spellEnd"/>
+    </w:p>
+    <w:p>
+      <w:r>
+        <w:t xml:space="preserve">Démarre le conteneur </w:t>
+      </w:r>
+      <w:proofErr w:type="spellStart"/>
+      <w:r>
+        <w:t>RethinkDB</w:t>
+      </w:r>
+      <w:proofErr w:type="spellEnd"/>
+      <w:r>
+        <w:t xml:space="preserve">, la base de données utilisée par </w:t>
+      </w:r>
+      <w:proofErr w:type="spellStart"/>
+      <w:r>
+        <w:t>Shipyard</w:t>
+      </w:r>
+      <w:proofErr w:type="spellEnd"/>
+      <w:r>
+        <w:t>.</w:t>
       </w:r>
     </w:p>
     <w:p>
       <w:pPr>
         <w:pStyle w:val="Code"/>
       </w:pPr>
-      <w:r>
-        <w:t xml:space="preserve">docker run </w:t>
-      </w:r>
-      <w:r>
-        <w:t>-ti -d --restart=always --name shipyard-rethinkdb rethinkdb</w:t>
-      </w:r>
+      <w:proofErr w:type="gramStart"/>
+      <w:r>
+        <w:t>docker</w:t>
+      </w:r>
+      <w:proofErr w:type="gramEnd"/>
+      <w:r>
+        <w:t xml:space="preserve"> </w:t>
+      </w:r>
+      <w:proofErr w:type="spellStart"/>
+      <w:r>
+        <w:t>run</w:t>
+      </w:r>
+      <w:proofErr w:type="spellEnd"/>
+      <w:r>
+        <w:t xml:space="preserve"> </w:t>
+      </w:r>
+      <w:r>
+        <w:t>-ti -d --restart=</w:t>
+      </w:r>
+      <w:proofErr w:type="spellStart"/>
+      <w:r>
+        <w:t>always</w:t>
+      </w:r>
+      <w:proofErr w:type="spellEnd"/>
+      <w:r>
+        <w:t xml:space="preserve"> --</w:t>
+      </w:r>
+      <w:proofErr w:type="spellStart"/>
+      <w:r>
+        <w:t>name</w:t>
+      </w:r>
+      <w:proofErr w:type="spellEnd"/>
+      <w:r>
+        <w:t xml:space="preserve"> </w:t>
+      </w:r>
+      <w:proofErr w:type="spellStart"/>
+      <w:r>
+        <w:t>shipyard-rethinkdb</w:t>
+      </w:r>
+      <w:proofErr w:type="spellEnd"/>
+      <w:r>
+        <w:t xml:space="preserve"> </w:t>
+      </w:r>
+      <w:proofErr w:type="spellStart"/>
+      <w:r>
+        <w:t>rethinkdb</w:t>
+      </w:r>
+      <w:proofErr w:type="spellEnd"/>
     </w:p>
     <w:p>
       <w:pPr>
@@ -4303,35 +4662,76 @@
         </w:numPr>
       </w:pPr>
       <w:bookmarkStart w:id="16" w:name="_Toc446871451"/>
+      <w:proofErr w:type="spellStart"/>
       <w:r>
         <w:t>Discovery</w:t>
       </w:r>
       <w:bookmarkEnd w:id="16"/>
+      <w:proofErr w:type="spellEnd"/>
     </w:p>
     <w:p>
       <w:r>
         <w:t>Pour activer l’élection d’un</w:t>
       </w:r>
       <w:r>
-        <w:t xml:space="preserve"> maître Swarm, nous devons utiliser une paire clé/valeur externe stockée dans le conteneur Swarm. Dans l’exemple qui suit, nous utilisons </w:t>
-      </w:r>
+        <w:t xml:space="preserve"> maître </w:t>
+      </w:r>
+      <w:proofErr w:type="spellStart"/>
+      <w:r>
+        <w:t>Swarm</w:t>
+      </w:r>
+      <w:proofErr w:type="spellEnd"/>
+      <w:r>
+        <w:t xml:space="preserve">, nous devons utiliser une paire clé/valeur externe stockée dans le conteneur </w:t>
+      </w:r>
+      <w:proofErr w:type="spellStart"/>
+      <w:r>
+        <w:t>Swarm</w:t>
+      </w:r>
+      <w:proofErr w:type="spellEnd"/>
+      <w:r>
+        <w:t xml:space="preserve">. Dans l’exemple qui suit, nous utilisons </w:t>
+      </w:r>
+      <w:proofErr w:type="spellStart"/>
       <w:r>
         <w:rPr>
           <w:rStyle w:val="CitationCar"/>
         </w:rPr>
         <w:t>etcd</w:t>
       </w:r>
-      <w:r>
-        <w:t>. Cependant vous pouvez utiliser n’importe quelle clé/valeur supportée par Swarm.</w:t>
+      <w:proofErr w:type="spellEnd"/>
+      <w:r>
+        <w:t xml:space="preserve">. Cependant vous pouvez utiliser n’importe quelle clé/valeur supportée par </w:t>
+      </w:r>
+      <w:proofErr w:type="spellStart"/>
+      <w:r>
+        <w:t>Swarm</w:t>
+      </w:r>
+      <w:proofErr w:type="spellEnd"/>
+      <w:r>
+        <w:t>.</w:t>
       </w:r>
     </w:p>
     <w:p>
       <w:pPr>
         <w:pStyle w:val="Code"/>
       </w:pPr>
+      <w:proofErr w:type="gramStart"/>
       <w:r>
         <w:lastRenderedPageBreak/>
-        <w:t xml:space="preserve">docker run </w:t>
+        <w:t>docker</w:t>
+      </w:r>
+      <w:proofErr w:type="gramEnd"/>
+      <w:r>
+        <w:t xml:space="preserve"> </w:t>
+      </w:r>
+      <w:proofErr w:type="spellStart"/>
+      <w:r>
+        <w:t>run</w:t>
+      </w:r>
+      <w:proofErr w:type="spellEnd"/>
+      <w:r>
+        <w:t xml:space="preserve"> </w:t>
       </w:r>
       <w:r>
         <w:t xml:space="preserve">-ti -d -p 4001:4001 </w:t>
@@ -4340,8 +4740,61 @@
         <w:t>-</w:t>
       </w:r>
       <w:r>
-        <w:t>p 7001:7001 --restart=always --name shipyard-discovery microbox/etcd -name discovery</w:t>
-      </w:r>
+        <w:t>p 7001:7001 --restart=</w:t>
+      </w:r>
+      <w:proofErr w:type="spellStart"/>
+      <w:r>
+        <w:t>always</w:t>
+      </w:r>
+      <w:proofErr w:type="spellEnd"/>
+      <w:r>
+        <w:t xml:space="preserve"> --</w:t>
+      </w:r>
+      <w:proofErr w:type="spellStart"/>
+      <w:r>
+        <w:t>name</w:t>
+      </w:r>
+      <w:proofErr w:type="spellEnd"/>
+      <w:r>
+        <w:t xml:space="preserve"> </w:t>
+      </w:r>
+      <w:proofErr w:type="spellStart"/>
+      <w:r>
+        <w:t>shipyard-discovery</w:t>
+      </w:r>
+      <w:proofErr w:type="spellEnd"/>
+      <w:r>
+        <w:t xml:space="preserve"> </w:t>
+      </w:r>
+      <w:proofErr w:type="spellStart"/>
+      <w:r>
+        <w:t>microbox</w:t>
+      </w:r>
+      <w:proofErr w:type="spellEnd"/>
+      <w:r>
+        <w:t>/</w:t>
+      </w:r>
+      <w:proofErr w:type="spellStart"/>
+      <w:r>
+        <w:t>etcd</w:t>
+      </w:r>
+      <w:proofErr w:type="spellEnd"/>
+      <w:r>
+        <w:t xml:space="preserve"> -</w:t>
+      </w:r>
+      <w:proofErr w:type="spellStart"/>
+      <w:r>
+        <w:t>name</w:t>
+      </w:r>
+      <w:proofErr w:type="spellEnd"/>
+      <w:r>
+        <w:t xml:space="preserve"> </w:t>
+      </w:r>
+      <w:proofErr w:type="spellStart"/>
+      <w:r>
+        <w:t>discovery</w:t>
+      </w:r>
+      <w:proofErr w:type="spellEnd"/>
     </w:p>
     <w:p>
       <w:pPr>
@@ -4366,8 +4819,21 @@
       <w:pPr>
         <w:pStyle w:val="Code"/>
       </w:pPr>
-      <w:r>
-        <w:t xml:space="preserve">docker run </w:t>
+      <w:proofErr w:type="gramStart"/>
+      <w:r>
+        <w:t>docker</w:t>
+      </w:r>
+      <w:proofErr w:type="gramEnd"/>
+      <w:r>
+        <w:t xml:space="preserve"> </w:t>
+      </w:r>
+      <w:proofErr w:type="spellStart"/>
+      <w:r>
+        <w:t>run</w:t>
+      </w:r>
+      <w:proofErr w:type="spellEnd"/>
+      <w:r>
+        <w:t xml:space="preserve"> </w:t>
       </w:r>
       <w:r>
         <w:t>-</w:t>
@@ -4376,20 +4842,94 @@
         <w:t xml:space="preserve">ti </w:t>
       </w:r>
       <w:r>
-        <w:t>-d -p 2375:2375 --hostname=</w:t>
+        <w:t>-d -p 2375:2375 --</w:t>
+      </w:r>
+      <w:proofErr w:type="spellStart"/>
+      <w:r>
+        <w:t>hostname</w:t>
+      </w:r>
+      <w:proofErr w:type="spellEnd"/>
+      <w:r>
+        <w:t>=</w:t>
       </w:r>
       <w:r>
         <w:t>$HOSTNAME</w:t>
       </w:r>
       <w:r>
-        <w:t xml:space="preserve"> --restart=always --name shipyard-proxy -v /var/run/do</w:t>
-      </w:r>
-      <w:r>
-        <w:t xml:space="preserve">cker.sock:/var/run/docker.sock -e PORT=2375 </w:t>
-      </w:r>
-      <w:r>
-        <w:t>shipyard/docker-proxy:latest</w:t>
-      </w:r>
+        <w:t xml:space="preserve"> --restart=</w:t>
+      </w:r>
+      <w:proofErr w:type="spellStart"/>
+      <w:r>
+        <w:t>always</w:t>
+      </w:r>
+      <w:proofErr w:type="spellEnd"/>
+      <w:r>
+        <w:t xml:space="preserve"> --</w:t>
+      </w:r>
+      <w:proofErr w:type="spellStart"/>
+      <w:r>
+        <w:t>name</w:t>
+      </w:r>
+      <w:proofErr w:type="spellEnd"/>
+      <w:r>
+        <w:t xml:space="preserve"> </w:t>
+      </w:r>
+      <w:proofErr w:type="spellStart"/>
+      <w:r>
+        <w:t>shipyard</w:t>
+      </w:r>
+      <w:proofErr w:type="spellEnd"/>
+      <w:r>
+        <w:t>-proxy -v /var/</w:t>
+      </w:r>
+      <w:proofErr w:type="spellStart"/>
+      <w:r>
+        <w:t>run</w:t>
+      </w:r>
+      <w:proofErr w:type="spellEnd"/>
+      <w:r>
+        <w:t>/</w:t>
+      </w:r>
+      <w:proofErr w:type="spellStart"/>
+      <w:r>
+        <w:t>do</w:t>
+      </w:r>
+      <w:r>
+        <w:t>cker.sock</w:t>
+      </w:r>
+      <w:proofErr w:type="spellEnd"/>
+      <w:r>
+        <w:t>:/var/</w:t>
+      </w:r>
+      <w:proofErr w:type="spellStart"/>
+      <w:r>
+        <w:t>run</w:t>
+      </w:r>
+      <w:proofErr w:type="spellEnd"/>
+      <w:r>
+        <w:t>/</w:t>
+      </w:r>
+      <w:proofErr w:type="spellStart"/>
+      <w:r>
+        <w:t>docker.sock</w:t>
+      </w:r>
+      <w:proofErr w:type="spellEnd"/>
+      <w:r>
+        <w:t xml:space="preserve"> -e PORT=2375 </w:t>
+      </w:r>
+      <w:proofErr w:type="spellStart"/>
+      <w:r>
+        <w:t>shipyard</w:t>
+      </w:r>
+      <w:proofErr w:type="spellEnd"/>
+      <w:r>
+        <w:t>/</w:t>
+      </w:r>
+      <w:proofErr w:type="spellStart"/>
+      <w:r>
+        <w:t>docker-proxy:latest</w:t>
+      </w:r>
+      <w:proofErr w:type="spellEnd"/>
     </w:p>
     <w:p>
       <w:pPr>
@@ -4400,18 +4940,36 @@
         </w:numPr>
       </w:pPr>
       <w:bookmarkStart w:id="18" w:name="_Toc446871453"/>
-      <w:r>
-        <w:t>Swarm Manager</w:t>
+      <w:proofErr w:type="spellStart"/>
+      <w:r>
+        <w:t>Swarm</w:t>
+      </w:r>
+      <w:proofErr w:type="spellEnd"/>
+      <w:r>
+        <w:t xml:space="preserve"> Manager</w:t>
       </w:r>
       <w:bookmarkEnd w:id="18"/>
     </w:p>
     <w:p>
       <w:r>
-        <w:t xml:space="preserve">Démarre un conteneur Swarm configuré pour </w:t>
-      </w:r>
-      <w:r>
-        <w:t>gérer les contenurs</w:t>
-      </w:r>
+        <w:t xml:space="preserve">Démarre un conteneur </w:t>
+      </w:r>
+      <w:proofErr w:type="spellStart"/>
+      <w:r>
+        <w:t>Swarm</w:t>
+      </w:r>
+      <w:proofErr w:type="spellEnd"/>
+      <w:r>
+        <w:t xml:space="preserve"> configuré pour </w:t>
+      </w:r>
+      <w:r>
+        <w:t xml:space="preserve">gérer les </w:t>
+      </w:r>
+      <w:proofErr w:type="spellStart"/>
+      <w:r>
+        <w:t>contenurs</w:t>
+      </w:r>
+      <w:proofErr w:type="spellEnd"/>
       <w:r>
         <w:t>.</w:t>
       </w:r>
@@ -4420,11 +4978,64 @@
       <w:pPr>
         <w:pStyle w:val="Code"/>
       </w:pPr>
-      <w:r>
-        <w:t xml:space="preserve">docker run </w:t>
-      </w:r>
-      <w:r>
-        <w:t>-ti -d --restart=always --name shipyard-swarm-manager swarm:latest manage --host tcp://0.0.0.0:3375</w:t>
+      <w:proofErr w:type="gramStart"/>
+      <w:r>
+        <w:t>docker</w:t>
+      </w:r>
+      <w:proofErr w:type="gramEnd"/>
+      <w:r>
+        <w:t xml:space="preserve"> </w:t>
+      </w:r>
+      <w:proofErr w:type="spellStart"/>
+      <w:r>
+        <w:t>run</w:t>
+      </w:r>
+      <w:proofErr w:type="spellEnd"/>
+      <w:r>
+        <w:t xml:space="preserve"> </w:t>
+      </w:r>
+      <w:r>
+        <w:t>-ti -d --restart=</w:t>
+      </w:r>
+      <w:proofErr w:type="spellStart"/>
+      <w:r>
+        <w:t>always</w:t>
+      </w:r>
+      <w:proofErr w:type="spellEnd"/>
+      <w:r>
+        <w:t xml:space="preserve"> --</w:t>
+      </w:r>
+      <w:proofErr w:type="spellStart"/>
+      <w:r>
+        <w:t>name</w:t>
+      </w:r>
+      <w:proofErr w:type="spellEnd"/>
+      <w:r>
+        <w:t xml:space="preserve"> </w:t>
+      </w:r>
+      <w:proofErr w:type="spellStart"/>
+      <w:r>
+        <w:t>shipyard</w:t>
+      </w:r>
+      <w:proofErr w:type="spellEnd"/>
+      <w:r>
+        <w:t>-</w:t>
+      </w:r>
+      <w:proofErr w:type="spellStart"/>
+      <w:r>
+        <w:t>swarm</w:t>
+      </w:r>
+      <w:proofErr w:type="spellEnd"/>
+      <w:r>
+        <w:t xml:space="preserve">-manager </w:t>
+      </w:r>
+      <w:proofErr w:type="spellStart"/>
+      <w:r>
+        <w:t>swarm:latest</w:t>
+      </w:r>
+      <w:proofErr w:type="spellEnd"/>
+      <w:r>
+        <w:t xml:space="preserve"> manage --host tcp://0.0.0.0:3375</w:t>
       </w:r>
       <w:r>
         <w:t xml:space="preserve"> etcd://</w:t>
@@ -4472,22 +5083,104 @@
         </w:numPr>
       </w:pPr>
       <w:bookmarkStart w:id="19" w:name="_Toc446871454"/>
-      <w:r>
-        <w:t>Swarm Agent</w:t>
+      <w:proofErr w:type="spellStart"/>
+      <w:r>
+        <w:t>Swarm</w:t>
+      </w:r>
+      <w:proofErr w:type="spellEnd"/>
+      <w:r>
+        <w:t xml:space="preserve"> Agent</w:t>
       </w:r>
       <w:bookmarkEnd w:id="19"/>
     </w:p>
     <w:p>
       <w:r>
-        <w:t>Démarre l’agent Swarm qui autorise les nœuds à ordonnancer les conteneurs.</w:t>
+        <w:t xml:space="preserve">Démarre l’agent </w:t>
+      </w:r>
+      <w:proofErr w:type="spellStart"/>
+      <w:r>
+        <w:t>Swarm</w:t>
+      </w:r>
+      <w:proofErr w:type="spellEnd"/>
+      <w:r>
+        <w:t xml:space="preserve"> qui autorise les nœuds à ordonnancer les conteneurs.</w:t>
       </w:r>
     </w:p>
     <w:p>
       <w:pPr>
         <w:pStyle w:val="Code"/>
       </w:pPr>
-      <w:r>
-        <w:t xml:space="preserve">docker run -ti -d --restart=always --name shipyard-swarm-agent swarm:latest join --addr </w:t>
+      <w:proofErr w:type="gramStart"/>
+      <w:r>
+        <w:t>docker</w:t>
+      </w:r>
+      <w:proofErr w:type="gramEnd"/>
+      <w:r>
+        <w:t xml:space="preserve"> </w:t>
+      </w:r>
+      <w:proofErr w:type="spellStart"/>
+      <w:r>
+        <w:t>run</w:t>
+      </w:r>
+      <w:proofErr w:type="spellEnd"/>
+      <w:r>
+        <w:t xml:space="preserve"> -ti -d --restart=</w:t>
+      </w:r>
+      <w:proofErr w:type="spellStart"/>
+      <w:r>
+        <w:t>always</w:t>
+      </w:r>
+      <w:proofErr w:type="spellEnd"/>
+      <w:r>
+        <w:t xml:space="preserve"> --</w:t>
+      </w:r>
+      <w:proofErr w:type="spellStart"/>
+      <w:r>
+        <w:t>name</w:t>
+      </w:r>
+      <w:proofErr w:type="spellEnd"/>
+      <w:r>
+        <w:t xml:space="preserve"> </w:t>
+      </w:r>
+      <w:proofErr w:type="spellStart"/>
+      <w:r>
+        <w:t>shipyard</w:t>
+      </w:r>
+      <w:proofErr w:type="spellEnd"/>
+      <w:r>
+        <w:t>-</w:t>
+      </w:r>
+      <w:proofErr w:type="spellStart"/>
+      <w:r>
+        <w:t>swarm</w:t>
+      </w:r>
+      <w:proofErr w:type="spellEnd"/>
+      <w:r>
+        <w:t xml:space="preserve">-agent </w:t>
+      </w:r>
+      <w:proofErr w:type="spellStart"/>
+      <w:r>
+        <w:t>swarm:latest</w:t>
+      </w:r>
+      <w:proofErr w:type="spellEnd"/>
+      <w:r>
+        <w:t xml:space="preserve"> </w:t>
+      </w:r>
+      <w:proofErr w:type="spellStart"/>
+      <w:r>
+        <w:t>join</w:t>
+      </w:r>
+      <w:proofErr w:type="spellEnd"/>
+      <w:r>
+        <w:t xml:space="preserve"> --</w:t>
+      </w:r>
+      <w:proofErr w:type="spellStart"/>
+      <w:r>
+        <w:t>addr</w:t>
+      </w:r>
+      <w:proofErr w:type="spellEnd"/>
+      <w:r>
+        <w:t xml:space="preserve"> </w:t>
       </w:r>
       <w:r>
         <w:rPr>
@@ -4572,16 +5265,106 @@
     </w:p>
     <w:p>
       <w:r>
-        <w:t>Démarre le contrôleur Shipyard.</w:t>
+        <w:t xml:space="preserve">Démarre le contrôleur </w:t>
+      </w:r>
+      <w:proofErr w:type="spellStart"/>
+      <w:r>
+        <w:t>Shipyard</w:t>
+      </w:r>
+      <w:proofErr w:type="spellEnd"/>
+      <w:r>
+        <w:t>.</w:t>
       </w:r>
     </w:p>
     <w:p>
       <w:pPr>
         <w:pStyle w:val="Code"/>
       </w:pPr>
-      <w:r>
-        <w:t>docker run -ti -d --restart=always --name shipyard-controller --link shipyard-rethinkdb:rethinkdb --link shipyard-swarm-manager:swarm -p 8080:8080 shipyard/shipyard:latest</w:t>
-      </w:r>
+      <w:proofErr w:type="gramStart"/>
+      <w:r>
+        <w:t>docker</w:t>
+      </w:r>
+      <w:proofErr w:type="gramEnd"/>
+      <w:r>
+        <w:t xml:space="preserve"> </w:t>
+      </w:r>
+      <w:proofErr w:type="spellStart"/>
+      <w:r>
+        <w:t>run</w:t>
+      </w:r>
+      <w:proofErr w:type="spellEnd"/>
+      <w:r>
+        <w:t xml:space="preserve"> -ti -d --restart=</w:t>
+      </w:r>
+      <w:proofErr w:type="spellStart"/>
+      <w:r>
+        <w:t>always</w:t>
+      </w:r>
+      <w:proofErr w:type="spellEnd"/>
+      <w:r>
+        <w:t xml:space="preserve"> --</w:t>
+      </w:r>
+      <w:proofErr w:type="spellStart"/>
+      <w:r>
+        <w:t>name</w:t>
+      </w:r>
+      <w:proofErr w:type="spellEnd"/>
+      <w:r>
+        <w:t xml:space="preserve"> </w:t>
+      </w:r>
+      <w:proofErr w:type="spellStart"/>
+      <w:r>
+        <w:t>shipyard-controller</w:t>
+      </w:r>
+      <w:proofErr w:type="spellEnd"/>
+      <w:r>
+        <w:t xml:space="preserve"> --</w:t>
+      </w:r>
+      <w:proofErr w:type="spellStart"/>
+      <w:r>
+        <w:t>link</w:t>
+      </w:r>
+      <w:proofErr w:type="spellEnd"/>
+      <w:r>
+        <w:t xml:space="preserve"> </w:t>
+      </w:r>
+      <w:proofErr w:type="spellStart"/>
+      <w:r>
+        <w:t>shipyard-rethinkdb:rethinkdb</w:t>
+      </w:r>
+      <w:proofErr w:type="spellEnd"/>
+      <w:r>
+        <w:t xml:space="preserve"> --</w:t>
+      </w:r>
+      <w:proofErr w:type="spellStart"/>
+      <w:r>
+        <w:t>link</w:t>
+      </w:r>
+      <w:proofErr w:type="spellEnd"/>
+      <w:r>
+        <w:t xml:space="preserve"> </w:t>
+      </w:r>
+      <w:proofErr w:type="spellStart"/>
+      <w:r>
+        <w:t>shipyard-swarm-manager:swarm</w:t>
+      </w:r>
+      <w:proofErr w:type="spellEnd"/>
+      <w:r>
+        <w:t xml:space="preserve"> -p 8080:8080 </w:t>
+      </w:r>
+      <w:proofErr w:type="spellStart"/>
+      <w:r>
+        <w:t>shipyard</w:t>
+      </w:r>
+      <w:proofErr w:type="spellEnd"/>
+      <w:r>
+        <w:t>/</w:t>
+      </w:r>
+      <w:proofErr w:type="spellStart"/>
+      <w:r>
+        <w:t>shipyard:latest</w:t>
+      </w:r>
+      <w:proofErr w:type="spellEnd"/>
       <w:r>
         <w:t xml:space="preserve"> </w:t>
       </w:r>
@@ -4686,8 +5469,13 @@
         </w:numPr>
       </w:pPr>
       <w:r>
-        <w:t>Mot de passe : shipyard</w:t>
-      </w:r>
+        <w:t xml:space="preserve">Mot de passe : </w:t>
+      </w:r>
+      <w:proofErr w:type="spellStart"/>
+      <w:r>
+        <w:t>shipyard</w:t>
+      </w:r>
+      <w:proofErr w:type="spellEnd"/>
     </w:p>
     <w:p>
       <w:pPr>
@@ -4727,8 +5515,13 @@
     </w:p>
     <w:p>
       <w:r>
-        <w:t>Arrêter les conteneurs Shipyard</w:t>
-      </w:r>
+        <w:t xml:space="preserve">Arrêter les conteneurs </w:t>
+      </w:r>
+      <w:proofErr w:type="spellStart"/>
+      <w:r>
+        <w:t>Shipyard</w:t>
+      </w:r>
+      <w:proofErr w:type="spellEnd"/>
       <w:r>
         <w:t>.</w:t>
       </w:r>
@@ -4737,79 +5530,153 @@
       <w:pPr>
         <w:pStyle w:val="Code"/>
       </w:pPr>
-      <w:r>
-        <w:t xml:space="preserve">docker stop </w:t>
-      </w:r>
+      <w:proofErr w:type="gramStart"/>
+      <w:r>
+        <w:t>docker</w:t>
+      </w:r>
+      <w:proofErr w:type="gramEnd"/>
+      <w:r>
+        <w:t xml:space="preserve"> stop </w:t>
+      </w:r>
+      <w:proofErr w:type="spellStart"/>
       <w:r>
         <w:t>shipyard-controller</w:t>
       </w:r>
+      <w:proofErr w:type="spellEnd"/>
     </w:p>
     <w:p>
       <w:pPr>
         <w:pStyle w:val="Code"/>
       </w:pPr>
-      <w:r>
-        <w:t xml:space="preserve">docker stop </w:t>
-      </w:r>
-      <w:r>
-        <w:t>shipyard-swarm-agent</w:t>
+      <w:proofErr w:type="gramStart"/>
+      <w:r>
+        <w:t>docker</w:t>
+      </w:r>
+      <w:proofErr w:type="gramEnd"/>
+      <w:r>
+        <w:t xml:space="preserve"> stop </w:t>
+      </w:r>
+      <w:proofErr w:type="spellStart"/>
+      <w:r>
+        <w:t>shipyard</w:t>
+      </w:r>
+      <w:proofErr w:type="spellEnd"/>
+      <w:r>
+        <w:t>-</w:t>
+      </w:r>
+      <w:proofErr w:type="spellStart"/>
+      <w:r>
+        <w:t>swarm</w:t>
+      </w:r>
+      <w:proofErr w:type="spellEnd"/>
+      <w:r>
+        <w:t>-agent</w:t>
       </w:r>
     </w:p>
     <w:p>
       <w:pPr>
         <w:pStyle w:val="Code"/>
       </w:pPr>
-      <w:r>
-        <w:t xml:space="preserve">docker stop </w:t>
-      </w:r>
-      <w:r>
-        <w:t>shipyard-swarm-manager</w:t>
+      <w:proofErr w:type="gramStart"/>
+      <w:r>
+        <w:t>docker</w:t>
+      </w:r>
+      <w:proofErr w:type="gramEnd"/>
+      <w:r>
+        <w:t xml:space="preserve"> stop </w:t>
+      </w:r>
+      <w:proofErr w:type="spellStart"/>
+      <w:r>
+        <w:t>shipyard</w:t>
+      </w:r>
+      <w:proofErr w:type="spellEnd"/>
+      <w:r>
+        <w:t>-</w:t>
+      </w:r>
+      <w:proofErr w:type="spellStart"/>
+      <w:r>
+        <w:t>swarm</w:t>
+      </w:r>
+      <w:proofErr w:type="spellEnd"/>
+      <w:r>
+        <w:t>-manager</w:t>
       </w:r>
     </w:p>
     <w:p>
       <w:pPr>
         <w:pStyle w:val="Code"/>
       </w:pPr>
-      <w:r>
-        <w:t xml:space="preserve">docker stop </w:t>
-      </w:r>
-      <w:r>
-        <w:t>shipyard-proxy</w:t>
+      <w:proofErr w:type="gramStart"/>
+      <w:r>
+        <w:t>docker</w:t>
+      </w:r>
+      <w:proofErr w:type="gramEnd"/>
+      <w:r>
+        <w:t xml:space="preserve"> stop </w:t>
+      </w:r>
+      <w:proofErr w:type="spellStart"/>
+      <w:r>
+        <w:t>shipyard</w:t>
+      </w:r>
+      <w:proofErr w:type="spellEnd"/>
+      <w:r>
+        <w:t>-proxy</w:t>
       </w:r>
     </w:p>
     <w:p>
       <w:pPr>
         <w:pStyle w:val="Code"/>
       </w:pPr>
+      <w:proofErr w:type="gramStart"/>
       <w:r>
         <w:lastRenderedPageBreak/>
-        <w:t xml:space="preserve">docker stop </w:t>
-      </w:r>
+        <w:t>docker</w:t>
+      </w:r>
+      <w:proofErr w:type="gramEnd"/>
+      <w:r>
+        <w:t xml:space="preserve"> stop </w:t>
+      </w:r>
+      <w:proofErr w:type="spellStart"/>
       <w:r>
         <w:t>shipyard-certs</w:t>
       </w:r>
+      <w:proofErr w:type="spellEnd"/>
     </w:p>
     <w:p>
       <w:pPr>
         <w:pStyle w:val="Code"/>
       </w:pPr>
-      <w:r>
-        <w:t xml:space="preserve">docker stop </w:t>
-      </w:r>
+      <w:proofErr w:type="gramStart"/>
+      <w:r>
+        <w:t>docker</w:t>
+      </w:r>
+      <w:proofErr w:type="gramEnd"/>
+      <w:r>
+        <w:t xml:space="preserve"> stop </w:t>
+      </w:r>
+      <w:proofErr w:type="spellStart"/>
       <w:r>
         <w:t>shipyard-discovery</w:t>
       </w:r>
+      <w:proofErr w:type="spellEnd"/>
     </w:p>
     <w:p>
       <w:pPr>
         <w:pStyle w:val="Code"/>
       </w:pPr>
-      <w:r>
-        <w:t xml:space="preserve">docker stop </w:t>
-      </w:r>
+      <w:proofErr w:type="gramStart"/>
+      <w:r>
+        <w:t>docker</w:t>
+      </w:r>
+      <w:proofErr w:type="gramEnd"/>
+      <w:r>
+        <w:t xml:space="preserve"> stop </w:t>
+      </w:r>
+      <w:proofErr w:type="spellStart"/>
       <w:r>
         <w:t>shipyard-rethinkdb</w:t>
       </w:r>
+      <w:proofErr w:type="spellEnd"/>
     </w:p>
     <w:p>
       <w:r>
@@ -4819,22 +5686,101 @@
         <w:t>processus</w:t>
       </w:r>
       <w:r>
-        <w:t xml:space="preserve"> Shipyard.</w:t>
+        <w:t xml:space="preserve"> </w:t>
+      </w:r>
+      <w:proofErr w:type="spellStart"/>
+      <w:r>
+        <w:t>Shipyard</w:t>
+      </w:r>
+      <w:proofErr w:type="spellEnd"/>
+      <w:r>
+        <w:t>.</w:t>
       </w:r>
     </w:p>
     <w:p>
       <w:pPr>
         <w:pStyle w:val="Code"/>
       </w:pPr>
-      <w:r>
-        <w:t xml:space="preserve">docker ps -a </w:t>
-      </w:r>
-      <w:r>
-        <w:t>| grep 'shipyard</w:t>
-      </w:r>
-      <w:r>
-        <w:t>' | awk '{print $1}' | xargs --no-run-if-empty docker rm</w:t>
-      </w:r>
+      <w:proofErr w:type="gramStart"/>
+      <w:r>
+        <w:t>docker</w:t>
+      </w:r>
+      <w:proofErr w:type="gramEnd"/>
+      <w:r>
+        <w:t xml:space="preserve"> </w:t>
+      </w:r>
+      <w:proofErr w:type="spellStart"/>
+      <w:r>
+        <w:t>ps</w:t>
+      </w:r>
+      <w:proofErr w:type="spellEnd"/>
+      <w:r>
+        <w:t xml:space="preserve"> -a </w:t>
+      </w:r>
+      <w:r>
+        <w:t xml:space="preserve">| </w:t>
+      </w:r>
+      <w:proofErr w:type="spellStart"/>
+      <w:r>
+        <w:t>grep</w:t>
+      </w:r>
+      <w:proofErr w:type="spellEnd"/>
+      <w:r>
+        <w:t xml:space="preserve"> '</w:t>
+      </w:r>
+      <w:proofErr w:type="spellStart"/>
+      <w:r>
+        <w:t>shipyard</w:t>
+      </w:r>
+      <w:proofErr w:type="spellEnd"/>
+      <w:r>
+        <w:t xml:space="preserve">' | </w:t>
+      </w:r>
+      <w:proofErr w:type="spellStart"/>
+      <w:r>
+        <w:t>awk</w:t>
+      </w:r>
+      <w:proofErr w:type="spellEnd"/>
+      <w:r>
+        <w:t xml:space="preserve"> '{</w:t>
+      </w:r>
+      <w:proofErr w:type="spellStart"/>
+      <w:r>
+        <w:t>print</w:t>
+      </w:r>
+      <w:proofErr w:type="spellEnd"/>
+      <w:r>
+        <w:t xml:space="preserve"> $1}' | </w:t>
+      </w:r>
+      <w:proofErr w:type="spellStart"/>
+      <w:r>
+        <w:t>xargs</w:t>
+      </w:r>
+      <w:proofErr w:type="spellEnd"/>
+      <w:r>
+        <w:t xml:space="preserve"> --no-</w:t>
+      </w:r>
+      <w:proofErr w:type="spellStart"/>
+      <w:r>
+        <w:t>run</w:t>
+      </w:r>
+      <w:proofErr w:type="spellEnd"/>
+      <w:r>
+        <w:t>-if-</w:t>
+      </w:r>
+      <w:proofErr w:type="spellStart"/>
+      <w:r>
+        <w:t>empty</w:t>
+      </w:r>
+      <w:proofErr w:type="spellEnd"/>
+      <w:r>
+        <w:t xml:space="preserve"> docker </w:t>
+      </w:r>
+      <w:proofErr w:type="spellStart"/>
+      <w:r>
+        <w:t>rm</w:t>
+      </w:r>
+      <w:proofErr w:type="spellEnd"/>
     </w:p>
     <w:p>
       <w:pPr>
@@ -4874,27 +5820,57 @@
       <w:pPr>
         <w:pStyle w:val="Code"/>
       </w:pPr>
-      <w:r>
-        <w:t>docker run</w:t>
-      </w:r>
-      <w:r>
-        <w:t xml:space="preserve"> --name jenkins</w:t>
-      </w:r>
+      <w:proofErr w:type="gramStart"/>
+      <w:r>
+        <w:t>docker</w:t>
+      </w:r>
+      <w:proofErr w:type="gramEnd"/>
       <w:r>
         <w:t xml:space="preserve"> </w:t>
       </w:r>
+      <w:proofErr w:type="spellStart"/>
+      <w:r>
+        <w:t>run</w:t>
+      </w:r>
+      <w:proofErr w:type="spellEnd"/>
+      <w:r>
+        <w:t xml:space="preserve"> --</w:t>
+      </w:r>
+      <w:proofErr w:type="spellStart"/>
+      <w:r>
+        <w:t>name</w:t>
+      </w:r>
+      <w:proofErr w:type="spellEnd"/>
+      <w:r>
+        <w:t xml:space="preserve"> </w:t>
+      </w:r>
+      <w:proofErr w:type="spellStart"/>
+      <w:r>
+        <w:t>jenkins</w:t>
+      </w:r>
+      <w:proofErr w:type="spellEnd"/>
+      <w:r>
+        <w:t xml:space="preserve"> </w:t>
+      </w:r>
       <w:r>
         <w:t xml:space="preserve">-d -p 8081:8080 -p 50000:50000 -v </w:t>
       </w:r>
       <w:r>
-        <w:t>/var/jenkins_home</w:t>
-      </w:r>
+        <w:t>/var/</w:t>
+      </w:r>
+      <w:proofErr w:type="spellStart"/>
+      <w:r>
+        <w:t>jenkins_home</w:t>
+      </w:r>
+      <w:proofErr w:type="spellEnd"/>
       <w:r>
         <w:t xml:space="preserve"> </w:t>
       </w:r>
+      <w:proofErr w:type="spellStart"/>
       <w:r>
         <w:t>jenkins</w:t>
       </w:r>
+      <w:proofErr w:type="spellEnd"/>
     </w:p>
     <w:p>
       <w:pPr>
@@ -4902,12 +5878,14 @@
           <w:rStyle w:val="lev"/>
         </w:rPr>
       </w:pPr>
+      <w:proofErr w:type="gramStart"/>
       <w:r>
         <w:rPr>
           <w:rStyle w:val="lev"/>
         </w:rPr>
         <w:t>Paramètres</w:t>
       </w:r>
+      <w:proofErr w:type="gramEnd"/>
       <w:r>
         <w:rPr>
           <w:rStyle w:val="lev"/>
@@ -5015,9 +5993,43 @@
       <w:pPr>
         <w:pStyle w:val="Code"/>
       </w:pPr>
-      <w:r>
-        <w:t>docker exec jenkins cat /var/jenkins_home/secrets/initialAdminPassword</w:t>
-      </w:r>
+      <w:proofErr w:type="gramStart"/>
+      <w:r>
+        <w:t>docker</w:t>
+      </w:r>
+      <w:proofErr w:type="gramEnd"/>
+      <w:r>
+        <w:t xml:space="preserve"> </w:t>
+      </w:r>
+      <w:proofErr w:type="spellStart"/>
+      <w:r>
+        <w:t>exec</w:t>
+      </w:r>
+      <w:proofErr w:type="spellEnd"/>
+      <w:r>
+        <w:t xml:space="preserve"> </w:t>
+      </w:r>
+      <w:proofErr w:type="spellStart"/>
+      <w:r>
+        <w:t>jenkins</w:t>
+      </w:r>
+      <w:proofErr w:type="spellEnd"/>
+      <w:r>
+        <w:t xml:space="preserve"> cat /var/</w:t>
+      </w:r>
+      <w:proofErr w:type="spellStart"/>
+      <w:r>
+        <w:t>jenkins_home</w:t>
+      </w:r>
+      <w:proofErr w:type="spellEnd"/>
+      <w:r>
+        <w:t>/secrets/</w:t>
+      </w:r>
+      <w:proofErr w:type="spellStart"/>
+      <w:r>
+        <w:t>initialAdminPassword</w:t>
+      </w:r>
+      <w:proofErr w:type="spellEnd"/>
     </w:p>
     <w:p>
       <w:pPr>
@@ -5081,34 +6093,117 @@
       <w:pPr>
         <w:pStyle w:val="Code"/>
       </w:pPr>
-      <w:r>
-        <w:t xml:space="preserve">docker stop </w:t>
-      </w:r>
+      <w:proofErr w:type="gramStart"/>
+      <w:r>
+        <w:t>docker</w:t>
+      </w:r>
+      <w:proofErr w:type="gramEnd"/>
+      <w:r>
+        <w:t xml:space="preserve"> stop </w:t>
+      </w:r>
+      <w:proofErr w:type="spellStart"/>
       <w:r>
         <w:t>jenkins</w:t>
       </w:r>
-    </w:p>
-    <w:p>
-      <w:r>
-        <w:t>Supprimer le processus jenkins.</w:t>
+      <w:proofErr w:type="spellEnd"/>
+    </w:p>
+    <w:p>
+      <w:r>
+        <w:t xml:space="preserve">Supprimer le processus </w:t>
+      </w:r>
+      <w:proofErr w:type="spellStart"/>
+      <w:r>
+        <w:t>jenkins</w:t>
+      </w:r>
+      <w:proofErr w:type="spellEnd"/>
+      <w:r>
+        <w:t>.</w:t>
       </w:r>
     </w:p>
     <w:p>
       <w:pPr>
         <w:pStyle w:val="Code"/>
       </w:pPr>
-      <w:r>
-        <w:t xml:space="preserve">docker ps -a </w:t>
-      </w:r>
-      <w:r>
-        <w:t>| grep '</w:t>
-      </w:r>
+      <w:proofErr w:type="gramStart"/>
+      <w:r>
+        <w:t>docker</w:t>
+      </w:r>
+      <w:proofErr w:type="gramEnd"/>
+      <w:r>
+        <w:t xml:space="preserve"> </w:t>
+      </w:r>
+      <w:proofErr w:type="spellStart"/>
+      <w:r>
+        <w:t>ps</w:t>
+      </w:r>
+      <w:proofErr w:type="spellEnd"/>
+      <w:r>
+        <w:t xml:space="preserve"> -a </w:t>
+      </w:r>
+      <w:r>
+        <w:t xml:space="preserve">| </w:t>
+      </w:r>
+      <w:proofErr w:type="spellStart"/>
+      <w:r>
+        <w:t>grep</w:t>
+      </w:r>
+      <w:proofErr w:type="spellEnd"/>
+      <w:r>
+        <w:t xml:space="preserve"> '</w:t>
+      </w:r>
+      <w:proofErr w:type="spellStart"/>
       <w:r>
         <w:t>jenkins</w:t>
       </w:r>
-      <w:r>
-        <w:t>' | awk '{print $1}' | xargs --no-run-if-empty docker rm</w:t>
-      </w:r>
+      <w:proofErr w:type="spellEnd"/>
+      <w:r>
+        <w:t xml:space="preserve">' | </w:t>
+      </w:r>
+      <w:proofErr w:type="spellStart"/>
+      <w:r>
+        <w:t>awk</w:t>
+      </w:r>
+      <w:proofErr w:type="spellEnd"/>
+      <w:r>
+        <w:t xml:space="preserve"> '{</w:t>
+      </w:r>
+      <w:proofErr w:type="spellStart"/>
+      <w:r>
+        <w:t>print</w:t>
+      </w:r>
+      <w:proofErr w:type="spellEnd"/>
+      <w:r>
+        <w:t xml:space="preserve"> $1}' | </w:t>
+      </w:r>
+      <w:proofErr w:type="spellStart"/>
+      <w:r>
+        <w:t>xargs</w:t>
+      </w:r>
+      <w:proofErr w:type="spellEnd"/>
+      <w:r>
+        <w:t xml:space="preserve"> --no-</w:t>
+      </w:r>
+      <w:proofErr w:type="spellStart"/>
+      <w:r>
+        <w:t>run</w:t>
+      </w:r>
+      <w:proofErr w:type="spellEnd"/>
+      <w:r>
+        <w:t>-if-</w:t>
+      </w:r>
+      <w:proofErr w:type="spellStart"/>
+      <w:r>
+        <w:t>empty</w:t>
+      </w:r>
+      <w:proofErr w:type="spellEnd"/>
+      <w:r>
+        <w:t xml:space="preserve"> docker </w:t>
+      </w:r>
+      <w:proofErr w:type="spellStart"/>
+      <w:r>
+        <w:t>rm</w:t>
+      </w:r>
+      <w:proofErr w:type="spellEnd"/>
     </w:p>
     <w:bookmarkEnd w:id="3"/>
     <w:bookmarkEnd w:id="23"/>
@@ -5147,9 +6242,27 @@
       <w:pPr>
         <w:pStyle w:val="Code"/>
       </w:pPr>
-      <w:r>
-        <w:t>docker pull jhipster/jhipster-registry</w:t>
-      </w:r>
+      <w:proofErr w:type="gramStart"/>
+      <w:r>
+        <w:t>docker</w:t>
+      </w:r>
+      <w:proofErr w:type="gramEnd"/>
+      <w:r>
+        <w:t xml:space="preserve"> pull </w:t>
+      </w:r>
+      <w:proofErr w:type="spellStart"/>
+      <w:r>
+        <w:t>jhipster</w:t>
+      </w:r>
+      <w:proofErr w:type="spellEnd"/>
+      <w:r>
+        <w:t>/</w:t>
+      </w:r>
+      <w:proofErr w:type="spellStart"/>
+      <w:r>
+        <w:t>jhipster-registry</w:t>
+      </w:r>
+      <w:proofErr w:type="spellEnd"/>
     </w:p>
     <w:p>
       <w:r>
@@ -5160,15 +6273,51 @@
       <w:pPr>
         <w:pStyle w:val="Code"/>
       </w:pPr>
-      <w:r>
-        <w:t>docker run -d -p 8761:8761 -e JHIPSTER_SECURITY_AUTHENTICATION_JWT_SECRET=</w:t>
-      </w:r>
+      <w:proofErr w:type="gramStart"/>
+      <w:r>
+        <w:t>docker</w:t>
+      </w:r>
+      <w:proofErr w:type="gramEnd"/>
+      <w:r>
+        <w:t xml:space="preserve"> </w:t>
+      </w:r>
+      <w:proofErr w:type="spellStart"/>
+      <w:r>
+        <w:t>run</w:t>
+      </w:r>
+      <w:proofErr w:type="spellEnd"/>
+      <w:r>
+        <w:t xml:space="preserve"> -d -p 8761:8761 -e JHIPSTER_SECURITY_AUTHENTICATION_JWT_SECRET=</w:t>
+      </w:r>
+      <w:proofErr w:type="spellStart"/>
       <w:r>
         <w:t>mysecretjwtkey</w:t>
       </w:r>
-      <w:r>
-        <w:t xml:space="preserve"> --restart=always jhipster/jhipster-registry:latest</w:t>
-      </w:r>
+      <w:proofErr w:type="spellEnd"/>
+      <w:r>
+        <w:t xml:space="preserve"> --restart=</w:t>
+      </w:r>
+      <w:proofErr w:type="spellStart"/>
+      <w:r>
+        <w:t>always</w:t>
+      </w:r>
+      <w:proofErr w:type="spellEnd"/>
+      <w:r>
+        <w:t xml:space="preserve"> </w:t>
+      </w:r>
+      <w:proofErr w:type="spellStart"/>
+      <w:r>
+        <w:t>jhipster</w:t>
+      </w:r>
+      <w:proofErr w:type="spellEnd"/>
+      <w:r>
+        <w:t>/</w:t>
+      </w:r>
+      <w:proofErr w:type="spellStart"/>
+      <w:r>
+        <w:t>jhipster-registry:latest</w:t>
+      </w:r>
+      <w:proofErr w:type="spellEnd"/>
     </w:p>
     <w:p>
       <w:pPr>
@@ -5214,15 +6363,25 @@
         <w:t>Installer</w:t>
       </w:r>
       <w:r>
-        <w:t xml:space="preserve"> JHipster</w:t>
-      </w:r>
+        <w:t xml:space="preserve"> </w:t>
+      </w:r>
+      <w:proofErr w:type="spellStart"/>
+      <w:r>
+        <w:t>JHipster</w:t>
+      </w:r>
+      <w:proofErr w:type="spellEnd"/>
     </w:p>
     <w:p>
       <w:pPr>
         <w:pStyle w:val="Lien"/>
       </w:pPr>
-      <w:r>
-        <w:t xml:space="preserve">Lien : </w:t>
+      <w:proofErr w:type="gramStart"/>
+      <w:r>
+        <w:t>Lien :</w:t>
+      </w:r>
+      <w:proofErr w:type="gramEnd"/>
+      <w:r>
+        <w:t xml:space="preserve"> </w:t>
       </w:r>
       <w:hyperlink r:id="rId11" w:history="1">
         <w:r>
@@ -5286,9 +6445,11 @@
           <w:numId w:val="33"/>
         </w:numPr>
       </w:pPr>
+      <w:proofErr w:type="spellStart"/>
       <w:r>
         <w:t>Shipyard</w:t>
       </w:r>
+      <w:proofErr w:type="spellEnd"/>
     </w:p>
     <w:p>
       <w:r>
@@ -5315,9 +6476,11 @@
           <w:numId w:val="33"/>
         </w:numPr>
       </w:pPr>
+      <w:proofErr w:type="spellStart"/>
       <w:r>
         <w:t>Jhipster</w:t>
       </w:r>
+      <w:proofErr w:type="spellEnd"/>
     </w:p>
     <w:p>
       <w:pPr>
@@ -5327,9 +6490,19 @@
           <w:numId w:val="33"/>
         </w:numPr>
       </w:pPr>
-      <w:r>
-        <w:t>Repository local Git</w:t>
-      </w:r>
+      <w:proofErr w:type="spellStart"/>
+      <w:r>
+        <w:t>Repository</w:t>
+      </w:r>
+      <w:proofErr w:type="spellEnd"/>
+      <w:r>
+        <w:t xml:space="preserve"> local </w:t>
+      </w:r>
+      <w:proofErr w:type="spellStart"/>
+      <w:r>
+        <w:t>Git</w:t>
+      </w:r>
+      <w:proofErr w:type="spellEnd"/>
     </w:p>
     <w:p>
       <w:pPr>
@@ -5340,18 +6513,49 @@
         </w:numPr>
       </w:pPr>
       <w:r>
-        <w:t>Push / pull on GitHub</w:t>
-      </w:r>
+        <w:t xml:space="preserve">Push / pull on </w:t>
+      </w:r>
+      <w:proofErr w:type="spellStart"/>
+      <w:r>
+        <w:t>GitHub</w:t>
+      </w:r>
+      <w:proofErr w:type="spellEnd"/>
     </w:p>
     <w:p/>
     <w:p>
-      <w:r>
-        <w:t>Repository Git (Git Hub)</w:t>
-      </w:r>
-    </w:p>
-    <w:p>
-      <w:r>
-        <w:t xml:space="preserve">Repository  </w:t>
+      <w:proofErr w:type="spellStart"/>
+      <w:r>
+        <w:t>Repository</w:t>
+      </w:r>
+      <w:proofErr w:type="spellEnd"/>
+      <w:r>
+        <w:t xml:space="preserve"> </w:t>
+      </w:r>
+      <w:proofErr w:type="spellStart"/>
+      <w:r>
+        <w:t>Git</w:t>
+      </w:r>
+      <w:proofErr w:type="spellEnd"/>
+      <w:r>
+        <w:t xml:space="preserve"> (</w:t>
+      </w:r>
+      <w:proofErr w:type="spellStart"/>
+      <w:r>
+        <w:t>Git</w:t>
+      </w:r>
+      <w:proofErr w:type="spellEnd"/>
+      <w:r>
+        <w:t xml:space="preserve"> Hub)</w:t>
+      </w:r>
+    </w:p>
+    <w:p>
+      <w:proofErr w:type="spellStart"/>
+      <w:r>
+        <w:t>Repository</w:t>
+      </w:r>
+      <w:proofErr w:type="spellEnd"/>
+      <w:r>
+        <w:t xml:space="preserve">  </w:t>
       </w:r>
       <w:r>
         <w:t>Docker</w:t>
@@ -5473,21 +6677,11 @@
             <w:pPr>
               <w:cnfStyle w:val="000000100000" w:firstRow="0" w:lastRow="0" w:firstColumn="0" w:lastColumn="0" w:oddVBand="0" w:evenVBand="0" w:oddHBand="1" w:evenHBand="0" w:firstRowFirstColumn="0" w:firstRowLastColumn="0" w:lastRowFirstColumn="0" w:lastRowLastColumn="0"/>
             </w:pPr>
-            <w:r>
-              <w:fldChar w:fldCharType="begin"/>
-            </w:r>
-            <w:r>
-              <w:instrText xml:space="preserve"> DOCPROPERTY  $_IPADRESS  \* MERGEFORMAT </w:instrText>
-            </w:r>
-            <w:r>
-              <w:fldChar w:fldCharType="separate"/>
-            </w:r>
-            <w:r>
-              <w:t>192.168.0.100</w:t>
-            </w:r>
-            <w:r>
-              <w:fldChar w:fldCharType="end"/>
-            </w:r>
+            <w:fldSimple w:instr=" DOCPROPERTY  $_IPADRESS  \* MERGEFORMAT ">
+              <w:r>
+                <w:t>192.168.0.100</w:t>
+              </w:r>
+            </w:fldSimple>
             <w:r>
               <w:fldChar w:fldCharType="begin"/>
             </w:r>
@@ -5542,21 +6736,11 @@
             <w:pPr>
               <w:cnfStyle w:val="000000000000" w:firstRow="0" w:lastRow="0" w:firstColumn="0" w:lastColumn="0" w:oddVBand="0" w:evenVBand="0" w:oddHBand="0" w:evenHBand="0" w:firstRowFirstColumn="0" w:firstRowLastColumn="0" w:lastRowFirstColumn="0" w:lastRowLastColumn="0"/>
             </w:pPr>
-            <w:r>
-              <w:fldChar w:fldCharType="begin"/>
-            </w:r>
-            <w:r>
-              <w:instrText xml:space="preserve"> DOCPROPERTY  $_HOSTNAME  \* MERGEFORMAT </w:instrText>
-            </w:r>
-            <w:r>
-              <w:fldChar w:fldCharType="separate"/>
-            </w:r>
-            <w:r>
-              <w:t>slnxmasterint01</w:t>
-            </w:r>
-            <w:r>
-              <w:fldChar w:fldCharType="end"/>
-            </w:r>
+            <w:fldSimple w:instr=" DOCPROPERTY  $_HOSTNAME  \* MERGEFORMAT ">
+              <w:r>
+                <w:t>slnxmasterint01</w:t>
+              </w:r>
+            </w:fldSimple>
           </w:p>
         </w:tc>
         <w:tc>
@@ -5596,21 +6780,11 @@
             <w:pPr>
               <w:cnfStyle w:val="000000100000" w:firstRow="0" w:lastRow="0" w:firstColumn="0" w:lastColumn="0" w:oddVBand="0" w:evenVBand="0" w:oddHBand="1" w:evenHBand="0" w:firstRowFirstColumn="0" w:firstRowLastColumn="0" w:lastRowFirstColumn="0" w:lastRowLastColumn="0"/>
             </w:pPr>
-            <w:r>
-              <w:fldChar w:fldCharType="begin"/>
-            </w:r>
-            <w:r>
-              <w:instrText xml:space="preserve"> DOCPROPERTY  $_FQDN  \* MERGEFORMAT </w:instrText>
-            </w:r>
-            <w:r>
-              <w:fldChar w:fldCharType="separate"/>
-            </w:r>
-            <w:r>
-              <w:t>slnxmasterint01.fr.local</w:t>
-            </w:r>
-            <w:r>
-              <w:fldChar w:fldCharType="end"/>
-            </w:r>
+            <w:fldSimple w:instr=" DOCPROPERTY  $_FQDN  \* MERGEFORMAT ">
+              <w:r>
+                <w:t>slnxmasterint01.fr.local</w:t>
+              </w:r>
+            </w:fldSimple>
           </w:p>
         </w:tc>
         <w:tc>
@@ -5621,8 +6795,21 @@
             <w:pPr>
               <w:cnfStyle w:val="000000100000" w:firstRow="0" w:lastRow="0" w:firstColumn="0" w:lastColumn="0" w:oddVBand="0" w:evenVBand="0" w:oddHBand="1" w:evenHBand="0" w:firstRowFirstColumn="0" w:firstRowLastColumn="0" w:lastRowFirstColumn="0" w:lastRowLastColumn="0"/>
             </w:pPr>
-            <w:r>
-              <w:t>Fully Qualified Domain Name de la machine</w:t>
+            <w:proofErr w:type="spellStart"/>
+            <w:r>
+              <w:t>Fully</w:t>
+            </w:r>
+            <w:proofErr w:type="spellEnd"/>
+            <w:r>
+              <w:t xml:space="preserve"> </w:t>
+            </w:r>
+            <w:proofErr w:type="spellStart"/>
+            <w:r>
+              <w:t>Qualified</w:t>
+            </w:r>
+            <w:proofErr w:type="spellEnd"/>
+            <w:r>
+              <w:t xml:space="preserve"> Domain Name de la machine</w:t>
             </w:r>
           </w:p>
         </w:tc>
@@ -5647,11 +6834,26 @@
             <w:pPr>
               <w:cnfStyle w:val="000000000000" w:firstRow="0" w:lastRow="0" w:firstColumn="0" w:lastColumn="0" w:oddVBand="0" w:evenVBand="0" w:oddHBand="0" w:evenHBand="0" w:firstRowFirstColumn="0" w:firstRowLastColumn="0" w:lastRowFirstColumn="0" w:lastRowLastColumn="0"/>
             </w:pPr>
-            <w:fldSimple w:instr=" DOCPROPERTY  $_DOMAIN  \* MERGEFORMAT ">
-              <w:r>
-                <w:t>.fr.local</w:t>
-              </w:r>
-            </w:fldSimple>
+            <w:r>
+              <w:fldChar w:fldCharType="begin"/>
+            </w:r>
+            <w:r>
+              <w:instrText xml:space="preserve"> DOCPROPERTY  $_DOMAIN  \* MERGEFORMAT </w:instrText>
+            </w:r>
+            <w:r>
+              <w:fldChar w:fldCharType="separate"/>
+            </w:r>
+            <w:r>
+              <w:t>.</w:t>
+            </w:r>
+            <w:proofErr w:type="spellStart"/>
+            <w:r>
+              <w:t>fr.local</w:t>
+            </w:r>
+            <w:proofErr w:type="spellEnd"/>
+            <w:r>
+              <w:fldChar w:fldCharType="end"/>
+            </w:r>
           </w:p>
         </w:tc>
         <w:tc>
@@ -5691,21 +6893,11 @@
             <w:pPr>
               <w:cnfStyle w:val="000000100000" w:firstRow="0" w:lastRow="0" w:firstColumn="0" w:lastColumn="0" w:oddVBand="0" w:evenVBand="0" w:oddHBand="1" w:evenHBand="0" w:firstRowFirstColumn="0" w:firstRowLastColumn="0" w:lastRowFirstColumn="0" w:lastRowLastColumn="0"/>
             </w:pPr>
-            <w:r>
-              <w:fldChar w:fldCharType="begin"/>
-            </w:r>
-            <w:r>
-              <w:instrText xml:space="preserve"> DOCPROPERTY  $_NETWORK  \* MERGEFORMAT </w:instrText>
-            </w:r>
-            <w:r>
-              <w:fldChar w:fldCharType="separate"/>
-            </w:r>
-            <w:r>
-              <w:t>192.168.0.0</w:t>
-            </w:r>
-            <w:r>
-              <w:fldChar w:fldCharType="end"/>
-            </w:r>
+            <w:fldSimple w:instr=" DOCPROPERTY  $_NETWORK  \* MERGEFORMAT ">
+              <w:r>
+                <w:t>192.168.0.0</w:t>
+              </w:r>
+            </w:fldSimple>
           </w:p>
         </w:tc>
         <w:tc>
@@ -5742,21 +6934,11 @@
             <w:pPr>
               <w:cnfStyle w:val="000000000000" w:firstRow="0" w:lastRow="0" w:firstColumn="0" w:lastColumn="0" w:oddVBand="0" w:evenVBand="0" w:oddHBand="0" w:evenHBand="0" w:firstRowFirstColumn="0" w:firstRowLastColumn="0" w:lastRowFirstColumn="0" w:lastRowLastColumn="0"/>
             </w:pPr>
-            <w:r>
-              <w:fldChar w:fldCharType="begin"/>
-            </w:r>
-            <w:r>
-              <w:instrText xml:space="preserve"> DOCPROPERTY  $_GATEWAY  \* MERGEFORMAT </w:instrText>
-            </w:r>
-            <w:r>
-              <w:fldChar w:fldCharType="separate"/>
-            </w:r>
-            <w:r>
-              <w:t>192.168.0.1</w:t>
-            </w:r>
-            <w:r>
-              <w:fldChar w:fldCharType="end"/>
-            </w:r>
+            <w:fldSimple w:instr=" DOCPROPERTY  $_GATEWAY  \* MERGEFORMAT ">
+              <w:r>
+                <w:t>192.168.0.1</w:t>
+              </w:r>
+            </w:fldSimple>
           </w:p>
         </w:tc>
         <w:tc>
@@ -5796,21 +6978,11 @@
             <w:pPr>
               <w:cnfStyle w:val="000000100000" w:firstRow="0" w:lastRow="0" w:firstColumn="0" w:lastColumn="0" w:oddVBand="0" w:evenVBand="0" w:oddHBand="1" w:evenHBand="0" w:firstRowFirstColumn="0" w:firstRowLastColumn="0" w:lastRowFirstColumn="0" w:lastRowLastColumn="0"/>
             </w:pPr>
-            <w:r>
-              <w:fldChar w:fldCharType="begin"/>
-            </w:r>
-            <w:r>
-              <w:instrText xml:space="preserve"> DOCPROPERTY  $_NETMASK  \* MERGEFORMAT </w:instrText>
-            </w:r>
-            <w:r>
-              <w:fldChar w:fldCharType="separate"/>
-            </w:r>
-            <w:r>
-              <w:t>255.255.255.0</w:t>
-            </w:r>
-            <w:r>
-              <w:fldChar w:fldCharType="end"/>
-            </w:r>
+            <w:fldSimple w:instr=" DOCPROPERTY  $_NETMASK  \* MERGEFORMAT ">
+              <w:r>
+                <w:t>255.255.255.0</w:t>
+              </w:r>
+            </w:fldSimple>
           </w:p>
         </w:tc>
         <w:tc>
@@ -5850,21 +7022,11 @@
             <w:pPr>
               <w:cnfStyle w:val="000000000000" w:firstRow="0" w:lastRow="0" w:firstColumn="0" w:lastColumn="0" w:oddVBand="0" w:evenVBand="0" w:oddHBand="0" w:evenHBand="0" w:firstRowFirstColumn="0" w:firstRowLastColumn="0" w:lastRowFirstColumn="0" w:lastRowLastColumn="0"/>
             </w:pPr>
-            <w:r>
-              <w:fldChar w:fldCharType="begin"/>
-            </w:r>
-            <w:r>
-              <w:instrText xml:space="preserve"> DOCPROPERTY  $_BROADCAST  \* MERGEFORMAT </w:instrText>
-            </w:r>
-            <w:r>
-              <w:fldChar w:fldCharType="separate"/>
-            </w:r>
-            <w:r>
-              <w:t>192.168.0.255</w:t>
-            </w:r>
-            <w:r>
-              <w:fldChar w:fldCharType="end"/>
-            </w:r>
+            <w:fldSimple w:instr=" DOCPROPERTY  $_BROADCAST  \* MERGEFORMAT ">
+              <w:r>
+                <w:t>192.168.0.255</w:t>
+              </w:r>
+            </w:fldSimple>
           </w:p>
         </w:tc>
         <w:tc>
@@ -5904,21 +7066,11 @@
             <w:pPr>
               <w:cnfStyle w:val="000000100000" w:firstRow="0" w:lastRow="0" w:firstColumn="0" w:lastColumn="0" w:oddVBand="0" w:evenVBand="0" w:oddHBand="1" w:evenHBand="0" w:firstRowFirstColumn="0" w:firstRowLastColumn="0" w:lastRowFirstColumn="0" w:lastRowLastColumn="0"/>
             </w:pPr>
-            <w:r>
-              <w:fldChar w:fldCharType="begin"/>
-            </w:r>
-            <w:r>
-              <w:instrText xml:space="preserve"> DOCPROPERTY  $_DNS1  \* MERGEFORMAT </w:instrText>
-            </w:r>
-            <w:r>
-              <w:fldChar w:fldCharType="separate"/>
-            </w:r>
-            <w:r>
-              <w:t>8.8.8.8</w:t>
-            </w:r>
-            <w:r>
-              <w:fldChar w:fldCharType="end"/>
-            </w:r>
+            <w:fldSimple w:instr=" DOCPROPERTY  $_DNS1  \* MERGEFORMAT ">
+              <w:r>
+                <w:t>8.8.8.8</w:t>
+              </w:r>
+            </w:fldSimple>
           </w:p>
         </w:tc>
         <w:tc>
@@ -5955,21 +7107,11 @@
             <w:pPr>
               <w:cnfStyle w:val="000000000000" w:firstRow="0" w:lastRow="0" w:firstColumn="0" w:lastColumn="0" w:oddVBand="0" w:evenVBand="0" w:oddHBand="0" w:evenHBand="0" w:firstRowFirstColumn="0" w:firstRowLastColumn="0" w:lastRowFirstColumn="0" w:lastRowLastColumn="0"/>
             </w:pPr>
-            <w:r>
-              <w:fldChar w:fldCharType="begin"/>
-            </w:r>
-            <w:r>
-              <w:instrText xml:space="preserve"> DOCPROPERTY  $_DNS2  \* MERGEFORMAT </w:instrText>
-            </w:r>
-            <w:r>
-              <w:fldChar w:fldCharType="separate"/>
-            </w:r>
-            <w:r>
-              <w:t>8.8.4.4</w:t>
-            </w:r>
-            <w:r>
-              <w:fldChar w:fldCharType="end"/>
-            </w:r>
+            <w:fldSimple w:instr=" DOCPROPERTY  $_DNS2  \* MERGEFORMAT ">
+              <w:r>
+                <w:t>8.8.4.4</w:t>
+              </w:r>
+            </w:fldSimple>
           </w:p>
         </w:tc>
         <w:tc>
@@ -6015,14 +7157,49 @@
       <w:pPr>
         <w:pStyle w:val="Code"/>
       </w:pPr>
-      <w:r>
-        <w:t xml:space="preserve">docker container exec -it </w:t>
+      <w:proofErr w:type="gramStart"/>
+      <w:r>
+        <w:t>docker</w:t>
+      </w:r>
+      <w:proofErr w:type="gramEnd"/>
+      <w:r>
+        <w:t xml:space="preserve"> container </w:t>
+      </w:r>
+      <w:proofErr w:type="spellStart"/>
+      <w:r>
+        <w:t>exec</w:t>
+      </w:r>
+      <w:proofErr w:type="spellEnd"/>
+      <w:r>
+        <w:t xml:space="preserve"> -</w:t>
+      </w:r>
+      <w:proofErr w:type="spellStart"/>
+      <w:r>
+        <w:t>it</w:t>
+      </w:r>
+      <w:proofErr w:type="spellEnd"/>
+      <w:r>
+        <w:t xml:space="preserve"> </w:t>
       </w:r>
       <w:r>
         <w:rPr>
           <w:color w:val="FF0000"/>
         </w:rPr>
-        <w:t>&lt;container-name&gt;</w:t>
+        <w:t>&lt;container-</w:t>
+      </w:r>
+      <w:proofErr w:type="spellStart"/>
+      <w:r>
+        <w:rPr>
+          <w:color w:val="FF0000"/>
+        </w:rPr>
+        <w:t>name</w:t>
+      </w:r>
+      <w:proofErr w:type="spellEnd"/>
+      <w:r>
+        <w:rPr>
+          <w:color w:val="FF0000"/>
+        </w:rPr>
+        <w:t>&gt;</w:t>
       </w:r>
       <w:r>
         <w:t xml:space="preserve"> sh</w:t>
@@ -6044,8 +7221,21 @@
       <w:pPr>
         <w:pStyle w:val="Code"/>
       </w:pPr>
-      <w:r>
-        <w:t>docker ps -a</w:t>
+      <w:proofErr w:type="gramStart"/>
+      <w:r>
+        <w:t>docker</w:t>
+      </w:r>
+      <w:proofErr w:type="gramEnd"/>
+      <w:r>
+        <w:t xml:space="preserve"> </w:t>
+      </w:r>
+      <w:proofErr w:type="spellStart"/>
+      <w:r>
+        <w:t>ps</w:t>
+      </w:r>
+      <w:proofErr w:type="spellEnd"/>
+      <w:r>
+        <w:t xml:space="preserve"> -a</w:t>
       </w:r>
     </w:p>
     <w:p>
@@ -6064,8 +7254,13 @@
       <w:pPr>
         <w:pStyle w:val="Code"/>
       </w:pPr>
-      <w:r>
-        <w:t>docker image</w:t>
+      <w:proofErr w:type="gramStart"/>
+      <w:r>
+        <w:t>docker</w:t>
+      </w:r>
+      <w:proofErr w:type="gramEnd"/>
+      <w:r>
+        <w:t xml:space="preserve"> image</w:t>
       </w:r>
     </w:p>
     <w:p>
@@ -6091,8 +7286,13 @@
           <w:numId w:val="1"/>
         </w:numPr>
       </w:pPr>
-      <w:r>
-        <w:t xml:space="preserve">Pré-requis : </w:t>
+      <w:proofErr w:type="spellStart"/>
+      <w:r>
+        <w:t>Pré-requis</w:t>
+      </w:r>
+      <w:proofErr w:type="spellEnd"/>
+      <w:r>
+        <w:t xml:space="preserve"> : </w:t>
       </w:r>
     </w:p>
     <w:p>
@@ -6107,8 +7307,13 @@
         <w:t>Disposer d’un c</w:t>
       </w:r>
       <w:r>
-        <w:t>ompte GitHub</w:t>
-      </w:r>
+        <w:t xml:space="preserve">ompte </w:t>
+      </w:r>
+      <w:proofErr w:type="spellStart"/>
+      <w:r>
+        <w:t>GitHub</w:t>
+      </w:r>
+      <w:proofErr w:type="spellEnd"/>
       <w:r>
         <w:t xml:space="preserve"> : </w:t>
       </w:r>
@@ -6129,8 +7334,13 @@
           <w:numId w:val="34"/>
         </w:numPr>
       </w:pPr>
-      <w:r>
-        <w:t xml:space="preserve">Git </w:t>
+      <w:proofErr w:type="spellStart"/>
+      <w:r>
+        <w:t>Git</w:t>
+      </w:r>
+      <w:proofErr w:type="spellEnd"/>
+      <w:r>
+        <w:t xml:space="preserve"> </w:t>
       </w:r>
       <w:r>
         <w:t xml:space="preserve">est </w:t>
@@ -6169,7 +7379,23 @@
         </w:numPr>
       </w:pPr>
       <w:r>
-        <w:t xml:space="preserve">Créer un nouveau repository sur GitHub. </w:t>
+        <w:t xml:space="preserve">Créer un nouveau </w:t>
+      </w:r>
+      <w:proofErr w:type="spellStart"/>
+      <w:r>
+        <w:t>repository</w:t>
+      </w:r>
+      <w:proofErr w:type="spellEnd"/>
+      <w:r>
+        <w:t xml:space="preserve"> sur </w:t>
+      </w:r>
+      <w:proofErr w:type="spellStart"/>
+      <w:r>
+        <w:t>GitHub</w:t>
+      </w:r>
+      <w:proofErr w:type="spellEnd"/>
+      <w:r>
+        <w:t xml:space="preserve">. </w:t>
       </w:r>
     </w:p>
     <w:p>
@@ -6183,8 +7409,72 @@
         <w:rPr>
           <w:rStyle w:val="Rfrenceple"/>
         </w:rPr>
-        <w:t>Pour éviter des erreurs, ne pas initialiser un nouveau repository avec un README, une license, ou des fichiers gitignore. Ces fichiers pourrons être ajoutés après que le projet soit poussé vers GitHub</w:t>
-      </w:r>
+        <w:t xml:space="preserve">Pour éviter des erreurs, ne pas initialiser un nouveau </w:t>
+      </w:r>
+      <w:proofErr w:type="spellStart"/>
+      <w:r>
+        <w:rPr>
+          <w:rStyle w:val="Rfrenceple"/>
+        </w:rPr>
+        <w:t>repository</w:t>
+      </w:r>
+      <w:proofErr w:type="spellEnd"/>
+      <w:r>
+        <w:rPr>
+          <w:rStyle w:val="Rfrenceple"/>
+        </w:rPr>
+        <w:t xml:space="preserve"> avec un README, une </w:t>
+      </w:r>
+      <w:proofErr w:type="spellStart"/>
+      <w:r>
+        <w:rPr>
+          <w:rStyle w:val="Rfrenceple"/>
+        </w:rPr>
+        <w:t>license</w:t>
+      </w:r>
+      <w:proofErr w:type="spellEnd"/>
+      <w:r>
+        <w:rPr>
+          <w:rStyle w:val="Rfrenceple"/>
+        </w:rPr>
+        <w:t xml:space="preserve">, ou des fichiers </w:t>
+      </w:r>
+      <w:proofErr w:type="spellStart"/>
+      <w:r>
+        <w:rPr>
+          <w:rStyle w:val="Rfrenceple"/>
+        </w:rPr>
+        <w:t>gitignore</w:t>
+      </w:r>
+      <w:proofErr w:type="spellEnd"/>
+      <w:r>
+        <w:rPr>
+          <w:rStyle w:val="Rfrenceple"/>
+        </w:rPr>
+        <w:t xml:space="preserve">. Ces fichiers </w:t>
+      </w:r>
+      <w:proofErr w:type="gramStart"/>
+      <w:r>
+        <w:rPr>
+          <w:rStyle w:val="Rfrenceple"/>
+        </w:rPr>
+        <w:t>pourrons</w:t>
+      </w:r>
+      <w:proofErr w:type="gramEnd"/>
+      <w:r>
+        <w:rPr>
+          <w:rStyle w:val="Rfrenceple"/>
+        </w:rPr>
+        <w:t xml:space="preserve"> être ajoutés après que le projet soit poussé vers </w:t>
+      </w:r>
+      <w:proofErr w:type="spellStart"/>
+      <w:r>
+        <w:rPr>
+          <w:rStyle w:val="Rfrenceple"/>
+        </w:rPr>
+        <w:t>GitHub</w:t>
+      </w:r>
+      <w:proofErr w:type="spellEnd"/>
     </w:p>
     <w:p>
       <w:pPr>
@@ -6243,34 +7533,45 @@
       <w:r>
         <w:t xml:space="preserve">Figure </w:t>
       </w:r>
-      <w:r>
-        <w:fldChar w:fldCharType="begin"/>
-      </w:r>
-      <w:r>
-        <w:instrText xml:space="preserve"> SEQ Figure \* ARABIC </w:instrText>
-      </w:r>
-      <w:r>
-        <w:fldChar w:fldCharType="separate"/>
-      </w:r>
-      <w:r>
-        <w:rPr>
-          <w:noProof/>
-        </w:rPr>
-        <w:t>1</w:t>
-      </w:r>
-      <w:r>
-        <w:fldChar w:fldCharType="end"/>
-      </w:r>
-      <w:r>
-        <w:t xml:space="preserve"> Création d'un repository GitHub</w:t>
-      </w:r>
+      <w:fldSimple w:instr=" SEQ Figure \* ARABIC ">
+        <w:r>
+          <w:rPr>
+            <w:noProof/>
+          </w:rPr>
+          <w:t>1</w:t>
+        </w:r>
+      </w:fldSimple>
+      <w:r>
+        <w:t xml:space="preserve"> Création d'un </w:t>
+      </w:r>
+      <w:proofErr w:type="spellStart"/>
+      <w:r>
+        <w:t>repository</w:t>
+      </w:r>
+      <w:proofErr w:type="spellEnd"/>
+      <w:r>
+        <w:t xml:space="preserve"> </w:t>
+      </w:r>
+      <w:proofErr w:type="spellStart"/>
+      <w:r>
+        <w:t>GitHub</w:t>
+      </w:r>
+      <w:proofErr w:type="spellEnd"/>
     </w:p>
     <w:p>
       <w:pPr>
         <w:pStyle w:val="Lien"/>
       </w:pPr>
       <w:r>
-        <w:t xml:space="preserve">Nouveau repository : </w:t>
+        <w:t xml:space="preserve">Nouveau </w:t>
+      </w:r>
+      <w:proofErr w:type="gramStart"/>
+      <w:r>
+        <w:t>repository :</w:t>
+      </w:r>
+      <w:proofErr w:type="gramEnd"/>
+      <w:r>
+        <w:t xml:space="preserve"> </w:t>
       </w:r>
       <w:r>
         <w:t>https://github.com/tgirault/ezcomptes.git</w:t>
@@ -6306,16 +7607,41 @@
         </w:numPr>
       </w:pPr>
       <w:r>
-        <w:t>Initialiser le répertoire local en tant que repository Git</w:t>
-      </w:r>
+        <w:t xml:space="preserve">Initialiser le répertoire local en tant que </w:t>
+      </w:r>
+      <w:proofErr w:type="spellStart"/>
+      <w:r>
+        <w:t>repository</w:t>
+      </w:r>
+      <w:proofErr w:type="spellEnd"/>
+      <w:r>
+        <w:t xml:space="preserve"> </w:t>
+      </w:r>
+      <w:proofErr w:type="spellStart"/>
+      <w:r>
+        <w:t>Git</w:t>
+      </w:r>
+      <w:proofErr w:type="spellEnd"/>
     </w:p>
     <w:p>
       <w:pPr>
         <w:pStyle w:val="Code"/>
       </w:pPr>
-      <w:r>
-        <w:t>git init</w:t>
-      </w:r>
+      <w:proofErr w:type="spellStart"/>
+      <w:proofErr w:type="gramStart"/>
+      <w:r>
+        <w:t>git</w:t>
+      </w:r>
+      <w:proofErr w:type="spellEnd"/>
+      <w:proofErr w:type="gramEnd"/>
+      <w:r>
+        <w:t xml:space="preserve"> </w:t>
+      </w:r>
+      <w:proofErr w:type="spellStart"/>
+      <w:r>
+        <w:t>init</w:t>
+      </w:r>
+      <w:proofErr w:type="spellEnd"/>
     </w:p>
     <w:p>
       <w:pPr>
@@ -6326,16 +7652,39 @@
         </w:numPr>
       </w:pPr>
       <w:r>
-        <w:t>Ajouter les fichiers dans le nouveau repository local</w:t>
+        <w:t xml:space="preserve">Ajouter les fichiers dans le nouveau </w:t>
+      </w:r>
+      <w:proofErr w:type="spellStart"/>
+      <w:r>
+        <w:t>repository</w:t>
+      </w:r>
+      <w:proofErr w:type="spellEnd"/>
+      <w:r>
+        <w:t xml:space="preserve"> local</w:t>
       </w:r>
     </w:p>
     <w:p>
       <w:pPr>
         <w:pStyle w:val="Code"/>
       </w:pPr>
-      <w:r>
-        <w:t>git add .</w:t>
-      </w:r>
+      <w:proofErr w:type="spellStart"/>
+      <w:r>
+        <w:t>git</w:t>
+      </w:r>
+      <w:proofErr w:type="spellEnd"/>
+      <w:r>
+        <w:t xml:space="preserve"> </w:t>
+      </w:r>
+      <w:proofErr w:type="spellStart"/>
+      <w:proofErr w:type="gramStart"/>
+      <w:r>
+        <w:t>add</w:t>
+      </w:r>
+      <w:proofErr w:type="spellEnd"/>
+      <w:r>
+        <w:t xml:space="preserve"> .</w:t>
+      </w:r>
+      <w:proofErr w:type="gramEnd"/>
     </w:p>
     <w:p>
       <w:pPr>
@@ -6348,7 +7697,77 @@
         <w:rPr>
           <w:color w:val="BFBFBF" w:themeColor="background1" w:themeShade="BF"/>
         </w:rPr>
-        <w:t># Adds the files in the local repository and stages them for commit. To unstage a file, use 'git reset HEAD YOUR-FILE'.</w:t>
+        <w:t xml:space="preserve"># </w:t>
+      </w:r>
+      <w:proofErr w:type="spellStart"/>
+      <w:r>
+        <w:rPr>
+          <w:color w:val="BFBFBF" w:themeColor="background1" w:themeShade="BF"/>
+        </w:rPr>
+        <w:t>Adds</w:t>
+      </w:r>
+      <w:proofErr w:type="spellEnd"/>
+      <w:r>
+        <w:rPr>
+          <w:color w:val="BFBFBF" w:themeColor="background1" w:themeShade="BF"/>
+        </w:rPr>
+        <w:t xml:space="preserve"> the files in the local </w:t>
+      </w:r>
+      <w:proofErr w:type="spellStart"/>
+      <w:r>
+        <w:rPr>
+          <w:color w:val="BFBFBF" w:themeColor="background1" w:themeShade="BF"/>
+        </w:rPr>
+        <w:t>repository</w:t>
+      </w:r>
+      <w:proofErr w:type="spellEnd"/>
+      <w:r>
+        <w:rPr>
+          <w:color w:val="BFBFBF" w:themeColor="background1" w:themeShade="BF"/>
+        </w:rPr>
+        <w:t xml:space="preserve"> and stages </w:t>
+      </w:r>
+      <w:proofErr w:type="spellStart"/>
+      <w:r>
+        <w:rPr>
+          <w:color w:val="BFBFBF" w:themeColor="background1" w:themeShade="BF"/>
+        </w:rPr>
+        <w:t>them</w:t>
+      </w:r>
+      <w:proofErr w:type="spellEnd"/>
+      <w:r>
+        <w:rPr>
+          <w:color w:val="BFBFBF" w:themeColor="background1" w:themeShade="BF"/>
+        </w:rPr>
+        <w:t xml:space="preserve"> for commit. To </w:t>
+      </w:r>
+      <w:proofErr w:type="spellStart"/>
+      <w:r>
+        <w:rPr>
+          <w:color w:val="BFBFBF" w:themeColor="background1" w:themeShade="BF"/>
+        </w:rPr>
+        <w:t>unstage</w:t>
+      </w:r>
+      <w:proofErr w:type="spellEnd"/>
+      <w:r>
+        <w:rPr>
+          <w:color w:val="BFBFBF" w:themeColor="background1" w:themeShade="BF"/>
+        </w:rPr>
+        <w:t xml:space="preserve"> a file, use '</w:t>
+      </w:r>
+      <w:proofErr w:type="spellStart"/>
+      <w:r>
+        <w:rPr>
+          <w:color w:val="BFBFBF" w:themeColor="background1" w:themeShade="BF"/>
+        </w:rPr>
+        <w:t>git</w:t>
+      </w:r>
+      <w:proofErr w:type="spellEnd"/>
+      <w:r>
+        <w:rPr>
+          <w:color w:val="BFBFBF" w:themeColor="background1" w:themeShade="BF"/>
+        </w:rPr>
+        <w:t xml:space="preserve"> reset HEAD YOUR-FILE'.</w:t>
       </w:r>
     </w:p>
     <w:p>
@@ -6363,7 +7782,15 @@
         <w:t xml:space="preserve">Commit </w:t>
       </w:r>
       <w:r>
-        <w:t>les fichiers sélectionnés dans le repository local</w:t>
+        <w:t xml:space="preserve">les fichiers sélectionnés dans le </w:t>
+      </w:r>
+      <w:proofErr w:type="spellStart"/>
+      <w:r>
+        <w:t>repository</w:t>
+      </w:r>
+      <w:proofErr w:type="spellEnd"/>
+      <w:r>
+        <w:t xml:space="preserve"> local</w:t>
       </w:r>
     </w:p>
     <w:p>
@@ -6373,8 +7800,15 @@
           <w:left w:val="single" w:sz="36" w:space="0" w:color="262626" w:themeColor="text1" w:themeTint="D9"/>
         </w:pBdr>
       </w:pPr>
-      <w:r>
-        <w:t>git commit -m "First commit"</w:t>
+      <w:proofErr w:type="spellStart"/>
+      <w:proofErr w:type="gramStart"/>
+      <w:r>
+        <w:t>git</w:t>
+      </w:r>
+      <w:proofErr w:type="spellEnd"/>
+      <w:proofErr w:type="gramEnd"/>
+      <w:r>
+        <w:t xml:space="preserve"> commit -m "First commit"</w:t>
       </w:r>
     </w:p>
     <w:p>
@@ -6391,7 +7825,203 @@
         <w:rPr>
           <w:color w:val="BFBFBF" w:themeColor="background1" w:themeShade="BF"/>
         </w:rPr>
-        <w:t># Commits the tracked changes and prepares them to be pushed to a remote repository. To remove this commit and modify the file, use 'git reset --soft HEAD~1' and commit and add the file again.</w:t>
+        <w:t xml:space="preserve"># </w:t>
+      </w:r>
+      <w:proofErr w:type="spellStart"/>
+      <w:r>
+        <w:rPr>
+          <w:color w:val="BFBFBF" w:themeColor="background1" w:themeShade="BF"/>
+        </w:rPr>
+        <w:t>Commits</w:t>
+      </w:r>
+      <w:proofErr w:type="spellEnd"/>
+      <w:r>
+        <w:rPr>
+          <w:color w:val="BFBFBF" w:themeColor="background1" w:themeShade="BF"/>
+        </w:rPr>
+        <w:t xml:space="preserve"> the </w:t>
+      </w:r>
+      <w:proofErr w:type="spellStart"/>
+      <w:r>
+        <w:rPr>
+          <w:color w:val="BFBFBF" w:themeColor="background1" w:themeShade="BF"/>
+        </w:rPr>
+        <w:t>tracked</w:t>
+      </w:r>
+      <w:proofErr w:type="spellEnd"/>
+      <w:r>
+        <w:rPr>
+          <w:color w:val="BFBFBF" w:themeColor="background1" w:themeShade="BF"/>
+        </w:rPr>
+        <w:t xml:space="preserve"> changes and </w:t>
+      </w:r>
+      <w:proofErr w:type="spellStart"/>
+      <w:r>
+        <w:rPr>
+          <w:color w:val="BFBFBF" w:themeColor="background1" w:themeShade="BF"/>
+        </w:rPr>
+        <w:t>prepares</w:t>
+      </w:r>
+      <w:proofErr w:type="spellEnd"/>
+      <w:r>
+        <w:rPr>
+          <w:color w:val="BFBFBF" w:themeColor="background1" w:themeShade="BF"/>
+        </w:rPr>
+        <w:t xml:space="preserve"> </w:t>
+      </w:r>
+      <w:proofErr w:type="spellStart"/>
+      <w:r>
+        <w:rPr>
+          <w:color w:val="BFBFBF" w:themeColor="background1" w:themeShade="BF"/>
+        </w:rPr>
+        <w:t>them</w:t>
+      </w:r>
+      <w:proofErr w:type="spellEnd"/>
+      <w:r>
+        <w:rPr>
+          <w:color w:val="BFBFBF" w:themeColor="background1" w:themeShade="BF"/>
+        </w:rPr>
+        <w:t xml:space="preserve"> to </w:t>
+      </w:r>
+      <w:proofErr w:type="spellStart"/>
+      <w:r>
+        <w:rPr>
+          <w:color w:val="BFBFBF" w:themeColor="background1" w:themeShade="BF"/>
+        </w:rPr>
+        <w:t>be</w:t>
+      </w:r>
+      <w:proofErr w:type="spellEnd"/>
+      <w:r>
+        <w:rPr>
+          <w:color w:val="BFBFBF" w:themeColor="background1" w:themeShade="BF"/>
+        </w:rPr>
+        <w:t xml:space="preserve"> </w:t>
+      </w:r>
+      <w:proofErr w:type="spellStart"/>
+      <w:r>
+        <w:rPr>
+          <w:color w:val="BFBFBF" w:themeColor="background1" w:themeShade="BF"/>
+        </w:rPr>
+        <w:t>pushed</w:t>
+      </w:r>
+      <w:proofErr w:type="spellEnd"/>
+      <w:r>
+        <w:rPr>
+          <w:color w:val="BFBFBF" w:themeColor="background1" w:themeShade="BF"/>
+        </w:rPr>
+        <w:t xml:space="preserve"> to a </w:t>
+      </w:r>
+      <w:proofErr w:type="spellStart"/>
+      <w:r>
+        <w:rPr>
+          <w:color w:val="BFBFBF" w:themeColor="background1" w:themeShade="BF"/>
+        </w:rPr>
+        <w:t>remote</w:t>
+      </w:r>
+      <w:proofErr w:type="spellEnd"/>
+      <w:r>
+        <w:rPr>
+          <w:color w:val="BFBFBF" w:themeColor="background1" w:themeShade="BF"/>
+        </w:rPr>
+        <w:t xml:space="preserve"> </w:t>
+      </w:r>
+      <w:proofErr w:type="spellStart"/>
+      <w:r>
+        <w:rPr>
+          <w:color w:val="BFBFBF" w:themeColor="background1" w:themeShade="BF"/>
+        </w:rPr>
+        <w:t>repository</w:t>
+      </w:r>
+      <w:proofErr w:type="spellEnd"/>
+      <w:r>
+        <w:rPr>
+          <w:color w:val="BFBFBF" w:themeColor="background1" w:themeShade="BF"/>
+        </w:rPr>
+        <w:t xml:space="preserve">. To </w:t>
+      </w:r>
+      <w:proofErr w:type="spellStart"/>
+      <w:r>
+        <w:rPr>
+          <w:color w:val="BFBFBF" w:themeColor="background1" w:themeShade="BF"/>
+        </w:rPr>
+        <w:t>remove</w:t>
+      </w:r>
+      <w:proofErr w:type="spellEnd"/>
+      <w:r>
+        <w:rPr>
+          <w:color w:val="BFBFBF" w:themeColor="background1" w:themeShade="BF"/>
+        </w:rPr>
+        <w:t xml:space="preserve"> </w:t>
+      </w:r>
+      <w:proofErr w:type="spellStart"/>
+      <w:r>
+        <w:rPr>
+          <w:color w:val="BFBFBF" w:themeColor="background1" w:themeShade="BF"/>
+        </w:rPr>
+        <w:t>this</w:t>
+      </w:r>
+      <w:proofErr w:type="spellEnd"/>
+      <w:r>
+        <w:rPr>
+          <w:color w:val="BFBFBF" w:themeColor="background1" w:themeShade="BF"/>
+        </w:rPr>
+        <w:t xml:space="preserve"> commit and </w:t>
+      </w:r>
+      <w:proofErr w:type="spellStart"/>
+      <w:r>
+        <w:rPr>
+          <w:color w:val="BFBFBF" w:themeColor="background1" w:themeShade="BF"/>
+        </w:rPr>
+        <w:t>modify</w:t>
+      </w:r>
+      <w:proofErr w:type="spellEnd"/>
+      <w:r>
+        <w:rPr>
+          <w:color w:val="BFBFBF" w:themeColor="background1" w:themeShade="BF"/>
+        </w:rPr>
+        <w:t xml:space="preserve"> the file, use '</w:t>
+      </w:r>
+      <w:proofErr w:type="spellStart"/>
+      <w:r>
+        <w:rPr>
+          <w:color w:val="BFBFBF" w:themeColor="background1" w:themeShade="BF"/>
+        </w:rPr>
+        <w:t>git</w:t>
+      </w:r>
+      <w:proofErr w:type="spellEnd"/>
+      <w:r>
+        <w:rPr>
+          <w:color w:val="BFBFBF" w:themeColor="background1" w:themeShade="BF"/>
+        </w:rPr>
+        <w:t xml:space="preserve"> reset --soft HEAD~1' and commit and </w:t>
+      </w:r>
+      <w:proofErr w:type="spellStart"/>
+      <w:r>
+        <w:rPr>
+          <w:color w:val="BFBFBF" w:themeColor="background1" w:themeShade="BF"/>
+        </w:rPr>
+        <w:t>add</w:t>
+      </w:r>
+      <w:proofErr w:type="spellEnd"/>
+      <w:r>
+        <w:rPr>
+          <w:color w:val="BFBFBF" w:themeColor="background1" w:themeShade="BF"/>
+        </w:rPr>
+        <w:t xml:space="preserve"> the file </w:t>
+      </w:r>
+      <w:proofErr w:type="spellStart"/>
+      <w:r>
+        <w:rPr>
+          <w:color w:val="BFBFBF" w:themeColor="background1" w:themeShade="BF"/>
+        </w:rPr>
+        <w:t>again</w:t>
+      </w:r>
+      <w:proofErr w:type="spellEnd"/>
+      <w:r>
+        <w:rPr>
+          <w:color w:val="BFBFBF" w:themeColor="background1" w:themeShade="BF"/>
+        </w:rPr>
+        <w:t>.</w:t>
       </w:r>
     </w:p>
     <w:p>
@@ -6403,8 +8033,29 @@
         </w:numPr>
       </w:pPr>
       <w:r>
-        <w:t>Copier l’URL du repository distant en haut de la page du repository GitHub</w:t>
-      </w:r>
+        <w:t xml:space="preserve">Copier l’URL du </w:t>
+      </w:r>
+      <w:proofErr w:type="spellStart"/>
+      <w:r>
+        <w:t>repository</w:t>
+      </w:r>
+      <w:proofErr w:type="spellEnd"/>
+      <w:r>
+        <w:t xml:space="preserve"> distant en haut de la page du </w:t>
+      </w:r>
+      <w:proofErr w:type="spellStart"/>
+      <w:r>
+        <w:t>repository</w:t>
+      </w:r>
+      <w:proofErr w:type="spellEnd"/>
+      <w:r>
+        <w:t xml:space="preserve"> </w:t>
+      </w:r>
+      <w:proofErr w:type="spellStart"/>
+      <w:r>
+        <w:t>GitHub</w:t>
+      </w:r>
+      <w:proofErr w:type="spellEnd"/>
     </w:p>
     <w:p>
       <w:pPr>
@@ -6473,27 +8124,30 @@
       <w:r>
         <w:t xml:space="preserve">Figure </w:t>
       </w:r>
-      <w:r>
-        <w:fldChar w:fldCharType="begin"/>
-      </w:r>
-      <w:r>
-        <w:instrText xml:space="preserve"> SEQ Figure \* ARABIC </w:instrText>
-      </w:r>
-      <w:r>
-        <w:fldChar w:fldCharType="separate"/>
-      </w:r>
-      <w:r>
-        <w:rPr>
-          <w:noProof/>
-        </w:rPr>
-        <w:t>2</w:t>
-      </w:r>
-      <w:r>
-        <w:fldChar w:fldCharType="end"/>
-      </w:r>
-      <w:r>
-        <w:t xml:space="preserve"> URL du repository GitHub</w:t>
-      </w:r>
+      <w:fldSimple w:instr=" SEQ Figure \* ARABIC ">
+        <w:r>
+          <w:rPr>
+            <w:noProof/>
+          </w:rPr>
+          <w:t>2</w:t>
+        </w:r>
+      </w:fldSimple>
+      <w:r>
+        <w:t xml:space="preserve"> URL du </w:t>
+      </w:r>
+      <w:proofErr w:type="spellStart"/>
+      <w:r>
+        <w:t>repository</w:t>
+      </w:r>
+      <w:proofErr w:type="spellEnd"/>
+      <w:r>
+        <w:t xml:space="preserve"> </w:t>
+      </w:r>
+      <w:proofErr w:type="spellStart"/>
+      <w:r>
+        <w:t>GitHub</w:t>
+      </w:r>
+      <w:proofErr w:type="spellEnd"/>
     </w:p>
     <w:p>
       <w:pPr>
@@ -6505,26 +8159,106 @@
       </w:pPr>
       <w:r>
         <w:lastRenderedPageBreak/>
-        <w:t>Dans l’invité de commandes, ajouter l’URL du repository distant vers lequel seront push les fichiers du repository local</w:t>
+        <w:t xml:space="preserve">Dans l’invité de commandes, ajouter l’URL du </w:t>
+      </w:r>
+      <w:proofErr w:type="spellStart"/>
+      <w:r>
+        <w:t>repository</w:t>
+      </w:r>
+      <w:proofErr w:type="spellEnd"/>
+      <w:r>
+        <w:t xml:space="preserve"> distant vers lequel seront push les fichiers du </w:t>
+      </w:r>
+      <w:proofErr w:type="spellStart"/>
+      <w:r>
+        <w:t>repository</w:t>
+      </w:r>
+      <w:proofErr w:type="spellEnd"/>
+      <w:r>
+        <w:t xml:space="preserve"> local</w:t>
       </w:r>
     </w:p>
     <w:p>
       <w:pPr>
         <w:pStyle w:val="Code"/>
       </w:pPr>
-      <w:r>
-        <w:t xml:space="preserve">git remote add origin remote repository </w:t>
-      </w:r>
+      <w:proofErr w:type="spellStart"/>
+      <w:proofErr w:type="gramStart"/>
+      <w:r>
+        <w:t>git</w:t>
+      </w:r>
+      <w:proofErr w:type="spellEnd"/>
+      <w:proofErr w:type="gramEnd"/>
+      <w:r>
+        <w:t xml:space="preserve"> </w:t>
+      </w:r>
+      <w:proofErr w:type="spellStart"/>
+      <w:r>
+        <w:t>remote</w:t>
+      </w:r>
+      <w:proofErr w:type="spellEnd"/>
+      <w:r>
+        <w:t xml:space="preserve"> </w:t>
+      </w:r>
+      <w:proofErr w:type="spellStart"/>
+      <w:r>
+        <w:t>add</w:t>
+      </w:r>
+      <w:proofErr w:type="spellEnd"/>
+      <w:r>
+        <w:t xml:space="preserve"> </w:t>
+      </w:r>
+      <w:proofErr w:type="spellStart"/>
+      <w:r>
+        <w:t>origin</w:t>
+      </w:r>
+      <w:proofErr w:type="spellEnd"/>
+      <w:r>
+        <w:t xml:space="preserve"> </w:t>
+      </w:r>
+      <w:bookmarkStart w:id="27" w:name="_GoBack"/>
       <w:r>
         <w:rPr>
           <w:color w:val="FF0000"/>
         </w:rPr>
-        <w:t>&lt;UR</w:t>
-      </w:r>
+        <w:t>&lt;</w:t>
+      </w:r>
+      <w:proofErr w:type="spellStart"/>
       <w:r>
         <w:rPr>
           <w:color w:val="FF0000"/>
         </w:rPr>
+        <w:t>remote</w:t>
+      </w:r>
+      <w:proofErr w:type="spellEnd"/>
+      <w:r>
+        <w:rPr>
+          <w:color w:val="FF0000"/>
+        </w:rPr>
+        <w:t xml:space="preserve"> </w:t>
+      </w:r>
+      <w:proofErr w:type="spellStart"/>
+      <w:r>
+        <w:rPr>
+          <w:color w:val="FF0000"/>
+        </w:rPr>
+        <w:t>repository</w:t>
+      </w:r>
+      <w:proofErr w:type="spellEnd"/>
+      <w:r>
+        <w:t xml:space="preserve"> </w:t>
+      </w:r>
+      <w:bookmarkEnd w:id="27"/>
+      <w:r>
+        <w:rPr>
+          <w:color w:val="FF0000"/>
+        </w:rPr>
+        <w:t>UR</w:t>
+      </w:r>
+      <w:r>
+        <w:rPr>
+          <w:color w:val="FF0000"/>
+        </w:rPr>
         <w:t>L</w:t>
       </w:r>
       <w:r>
@@ -6545,15 +8279,38 @@
         <w:rPr>
           <w:color w:val="BFBFBF" w:themeColor="background1" w:themeShade="BF"/>
         </w:rPr>
-        <w:t># Sets the new remote</w:t>
-      </w:r>
+        <w:t xml:space="preserve"># Sets the new </w:t>
+      </w:r>
+      <w:proofErr w:type="spellStart"/>
+      <w:r>
+        <w:rPr>
+          <w:color w:val="BFBFBF" w:themeColor="background1" w:themeShade="BF"/>
+        </w:rPr>
+        <w:t>remote</w:t>
+      </w:r>
+      <w:proofErr w:type="spellEnd"/>
     </w:p>
     <w:p>
       <w:pPr>
         <w:pStyle w:val="Code"/>
       </w:pPr>
-      <w:r>
-        <w:t>git remote -v</w:t>
+      <w:proofErr w:type="spellStart"/>
+      <w:proofErr w:type="gramStart"/>
+      <w:r>
+        <w:t>git</w:t>
+      </w:r>
+      <w:proofErr w:type="spellEnd"/>
+      <w:proofErr w:type="gramEnd"/>
+      <w:r>
+        <w:t xml:space="preserve"> </w:t>
+      </w:r>
+      <w:proofErr w:type="spellStart"/>
+      <w:r>
+        <w:t>remote</w:t>
+      </w:r>
+      <w:proofErr w:type="spellEnd"/>
+      <w:r>
+        <w:t xml:space="preserve"> -v</w:t>
       </w:r>
     </w:p>
     <w:p>
@@ -6567,7 +8324,35 @@
         <w:rPr>
           <w:color w:val="BFBFBF" w:themeColor="background1" w:themeShade="BF"/>
         </w:rPr>
-        <w:t># Verifies the new remote URL</w:t>
+        <w:t xml:space="preserve"># </w:t>
+      </w:r>
+      <w:proofErr w:type="spellStart"/>
+      <w:r>
+        <w:rPr>
+          <w:color w:val="BFBFBF" w:themeColor="background1" w:themeShade="BF"/>
+        </w:rPr>
+        <w:t>Verifies</w:t>
+      </w:r>
+      <w:proofErr w:type="spellEnd"/>
+      <w:r>
+        <w:rPr>
+          <w:color w:val="BFBFBF" w:themeColor="background1" w:themeShade="BF"/>
+        </w:rPr>
+        <w:t xml:space="preserve"> the new </w:t>
+      </w:r>
+      <w:proofErr w:type="spellStart"/>
+      <w:r>
+        <w:rPr>
+          <w:color w:val="BFBFBF" w:themeColor="background1" w:themeShade="BF"/>
+        </w:rPr>
+        <w:t>remote</w:t>
+      </w:r>
+      <w:proofErr w:type="spellEnd"/>
+      <w:r>
+        <w:rPr>
+          <w:color w:val="BFBFBF" w:themeColor="background1" w:themeShade="BF"/>
+        </w:rPr>
+        <w:t xml:space="preserve"> URL</w:t>
       </w:r>
     </w:p>
     <w:p>
@@ -6585,15 +8370,51 @@
         <w:t xml:space="preserve"> </w:t>
       </w:r>
       <w:r>
-        <w:t>les fichiers présents dans le repository local vers le repository GitHub</w:t>
-      </w:r>
+        <w:t xml:space="preserve">les fichiers présents dans le </w:t>
+      </w:r>
+      <w:proofErr w:type="spellStart"/>
+      <w:r>
+        <w:t>repository</w:t>
+      </w:r>
+      <w:proofErr w:type="spellEnd"/>
+      <w:r>
+        <w:t xml:space="preserve"> local vers le </w:t>
+      </w:r>
+      <w:proofErr w:type="spellStart"/>
+      <w:r>
+        <w:t>repository</w:t>
+      </w:r>
+      <w:proofErr w:type="spellEnd"/>
+      <w:r>
+        <w:t xml:space="preserve"> </w:t>
+      </w:r>
+      <w:proofErr w:type="spellStart"/>
+      <w:r>
+        <w:t>GitHub</w:t>
+      </w:r>
+      <w:proofErr w:type="spellEnd"/>
     </w:p>
     <w:p>
       <w:pPr>
         <w:pStyle w:val="Code"/>
       </w:pPr>
-      <w:r>
-        <w:t>git push origin master</w:t>
+      <w:proofErr w:type="spellStart"/>
+      <w:proofErr w:type="gramStart"/>
+      <w:r>
+        <w:t>git</w:t>
+      </w:r>
+      <w:proofErr w:type="spellEnd"/>
+      <w:proofErr w:type="gramEnd"/>
+      <w:r>
+        <w:t xml:space="preserve"> push </w:t>
+      </w:r>
+      <w:proofErr w:type="spellStart"/>
+      <w:r>
+        <w:t>origin</w:t>
+      </w:r>
+      <w:proofErr w:type="spellEnd"/>
+      <w:r>
+        <w:t xml:space="preserve"> master</w:t>
       </w:r>
     </w:p>
     <w:p>
@@ -6607,15 +8428,126 @@
         <w:rPr>
           <w:color w:val="BFBFBF" w:themeColor="background1" w:themeShade="BF"/>
         </w:rPr>
-        <w:t># Pushes the changes in your local repository up to the remote repository you specified as the origin</w:t>
-      </w:r>
+        <w:t xml:space="preserve"># </w:t>
+      </w:r>
+      <w:proofErr w:type="spellStart"/>
+      <w:r>
+        <w:rPr>
+          <w:color w:val="BFBFBF" w:themeColor="background1" w:themeShade="BF"/>
+        </w:rPr>
+        <w:t>Pushes</w:t>
+      </w:r>
+      <w:proofErr w:type="spellEnd"/>
+      <w:r>
+        <w:rPr>
+          <w:color w:val="BFBFBF" w:themeColor="background1" w:themeShade="BF"/>
+        </w:rPr>
+        <w:t xml:space="preserve"> the changes in </w:t>
+      </w:r>
+      <w:proofErr w:type="spellStart"/>
+      <w:r>
+        <w:rPr>
+          <w:color w:val="BFBFBF" w:themeColor="background1" w:themeShade="BF"/>
+        </w:rPr>
+        <w:t>your</w:t>
+      </w:r>
+      <w:proofErr w:type="spellEnd"/>
+      <w:r>
+        <w:rPr>
+          <w:color w:val="BFBFBF" w:themeColor="background1" w:themeShade="BF"/>
+        </w:rPr>
+        <w:t xml:space="preserve"> local </w:t>
+      </w:r>
+      <w:proofErr w:type="spellStart"/>
+      <w:r>
+        <w:rPr>
+          <w:color w:val="BFBFBF" w:themeColor="background1" w:themeShade="BF"/>
+        </w:rPr>
+        <w:t>repository</w:t>
+      </w:r>
+      <w:proofErr w:type="spellEnd"/>
+      <w:r>
+        <w:rPr>
+          <w:color w:val="BFBFBF" w:themeColor="background1" w:themeShade="BF"/>
+        </w:rPr>
+        <w:t xml:space="preserve"> up to the </w:t>
+      </w:r>
+      <w:proofErr w:type="spellStart"/>
+      <w:r>
+        <w:rPr>
+          <w:color w:val="BFBFBF" w:themeColor="background1" w:themeShade="BF"/>
+        </w:rPr>
+        <w:t>remote</w:t>
+      </w:r>
+      <w:proofErr w:type="spellEnd"/>
+      <w:r>
+        <w:rPr>
+          <w:color w:val="BFBFBF" w:themeColor="background1" w:themeShade="BF"/>
+        </w:rPr>
+        <w:t xml:space="preserve"> </w:t>
+      </w:r>
+      <w:proofErr w:type="spellStart"/>
+      <w:r>
+        <w:rPr>
+          <w:color w:val="BFBFBF" w:themeColor="background1" w:themeShade="BF"/>
+        </w:rPr>
+        <w:t>repository</w:t>
+      </w:r>
+      <w:proofErr w:type="spellEnd"/>
+      <w:r>
+        <w:rPr>
+          <w:color w:val="BFBFBF" w:themeColor="background1" w:themeShade="BF"/>
+        </w:rPr>
+        <w:t xml:space="preserve"> </w:t>
+      </w:r>
+      <w:proofErr w:type="spellStart"/>
+      <w:r>
+        <w:rPr>
+          <w:color w:val="BFBFBF" w:themeColor="background1" w:themeShade="BF"/>
+        </w:rPr>
+        <w:t>you</w:t>
+      </w:r>
+      <w:proofErr w:type="spellEnd"/>
+      <w:r>
+        <w:rPr>
+          <w:color w:val="BFBFBF" w:themeColor="background1" w:themeShade="BF"/>
+        </w:rPr>
+        <w:t xml:space="preserve"> </w:t>
+      </w:r>
+      <w:proofErr w:type="spellStart"/>
+      <w:r>
+        <w:rPr>
+          <w:color w:val="BFBFBF" w:themeColor="background1" w:themeShade="BF"/>
+        </w:rPr>
+        <w:t>specified</w:t>
+      </w:r>
+      <w:proofErr w:type="spellEnd"/>
+      <w:r>
+        <w:rPr>
+          <w:color w:val="BFBFBF" w:themeColor="background1" w:themeShade="BF"/>
+        </w:rPr>
+        <w:t xml:space="preserve"> as the </w:t>
+      </w:r>
+      <w:proofErr w:type="spellStart"/>
+      <w:r>
+        <w:rPr>
+          <w:color w:val="BFBFBF" w:themeColor="background1" w:themeShade="BF"/>
+        </w:rPr>
+        <w:t>origin</w:t>
+      </w:r>
+      <w:proofErr w:type="spellEnd"/>
     </w:p>
     <w:p>
       <w:pPr>
         <w:pStyle w:val="Utile"/>
       </w:pPr>
-      <w:r>
-        <w:t xml:space="preserve">Source : </w:t>
+      <w:proofErr w:type="gramStart"/>
+      <w:r>
+        <w:t>Source :</w:t>
+      </w:r>
+      <w:proofErr w:type="gramEnd"/>
+      <w:r>
+        <w:t xml:space="preserve"> </w:t>
       </w:r>
       <w:hyperlink r:id="rId15" w:history="1">
         <w:r>
@@ -6635,10 +8567,13 @@
         </w:numPr>
       </w:pPr>
       <w:r>
-        <w:t>Récupérer les sources d’un projet GitHub</w:t>
-      </w:r>
-      <w:bookmarkStart w:id="27" w:name="_GoBack"/>
-      <w:bookmarkEnd w:id="27"/>
+        <w:t xml:space="preserve">Récupérer les sources d’un projet </w:t>
+      </w:r>
+      <w:proofErr w:type="spellStart"/>
+      <w:r>
+        <w:t>GitHub</w:t>
+      </w:r>
+      <w:proofErr w:type="spellEnd"/>
     </w:p>
     <w:p/>
     <w:sectPr>
@@ -11087,6 +13022,7 @@
   <w:style w:type="character" w:default="1" w:styleId="Policepardfaut">
     <w:name w:val="Default Paragraph Font"/>
     <w:uiPriority w:val="1"/>
+    <w:semiHidden/>
     <w:unhideWhenUsed/>
   </w:style>
   <w:style w:type="table" w:default="1" w:styleId="TableauNormal">
@@ -12577,7 +14513,7 @@
 </file>
 
 <file path=customXml/itemProps2.xml><?xml version="1.0" encoding="utf-8"?>
-<ds:datastoreItem xmlns:ds="http://schemas.openxmlformats.org/officeDocument/2006/customXml" ds:itemID="{886AD8A9-B16E-4D2B-8FA4-90B87F71C7A7}">
+<ds:datastoreItem xmlns:ds="http://schemas.openxmlformats.org/officeDocument/2006/customXml" ds:itemID="{23F47B21-2FB5-487F-B762-2249E45B5164}">
   <ds:schemaRefs>
     <ds:schemaRef ds:uri="http://schemas.openxmlformats.org/officeDocument/2006/bibliography"/>
   </ds:schemaRefs>

</xml_diff>

<commit_message>
Initialisation des projets microservice ezcomptes.
</commit_message>
<xml_diff>
--- a/ezcomptes-documentation/02-DI/20180112-EZCOMPTES-BACKEND-DI-1.0.docx
+++ b/ezcomptes-documentation/02-DI/20180112-EZCOMPTES-BACKEND-DI-1.0.docx
@@ -233,31 +233,16 @@
       <w:bookmarkEnd w:id="0"/>
     </w:p>
     <w:p>
-      <w:r>
-        <w:fldChar w:fldCharType="begin"/>
-      </w:r>
-      <w:r>
-        <w:instrText xml:space="preserve"> TOC \h \z \c "Figure" </w:instrText>
-      </w:r>
-      <w:r>
-        <w:fldChar w:fldCharType="separate"/>
-      </w:r>
-      <w:r>
-        <w:rPr>
-          <w:b/>
-          <w:bCs/>
-          <w:noProof/>
-        </w:rPr>
-        <w:t>Aucune entrée de table d'illustration n'a été trouvée.</w:t>
-      </w:r>
-      <w:r>
-        <w:rPr>
-          <w:b/>
-          <w:bCs/>
-          <w:noProof/>
-        </w:rPr>
-        <w:fldChar w:fldCharType="end"/>
-      </w:r>
+      <w:fldSimple w:instr=" TOC \h \z \c &quot;Figure&quot; ">
+        <w:r>
+          <w:rPr>
+            <w:b/>
+            <w:bCs/>
+            <w:noProof/>
+          </w:rPr>
+          <w:t>Aucune entrée de table d'illustration n'a été trouvée.</w:t>
+        </w:r>
+      </w:fldSimple>
       <w:r>
         <w:br w:type="page"/>
       </w:r>
@@ -3451,36 +3436,13 @@
       <w:r>
         <w:t>IPADDR=</w:t>
       </w:r>
-      <w:r>
-        <w:fldChar w:fldCharType="begin"/>
-      </w:r>
-      <w:r>
-        <w:instrText xml:space="preserve"> DOCPROPERTY  ADRESSE_IP  \* MERGEFO</w:instrText>
-      </w:r>
-      <w:r>
-        <w:instrText xml:space="preserve">RMAT </w:instrText>
-      </w:r>
-      <w:r>
-        <w:fldChar w:fldCharType="separate"/>
-      </w:r>
-      <w:r>
-        <w:fldChar w:fldCharType="begin"/>
-      </w:r>
-      <w:r>
-        <w:instrText xml:space="preserve"> DOCPROPERTY  $_IPADRESS  \* MERGEFORMAT </w:instrText>
-      </w:r>
-      <w:r>
-        <w:fldChar w:fldCharType="separate"/>
-      </w:r>
-      <w:r>
-        <w:t>192.168.0.100</w:t>
-      </w:r>
-      <w:r>
-        <w:fldChar w:fldCharType="end"/>
-      </w:r>
-      <w:r>
-        <w:fldChar w:fldCharType="end"/>
-      </w:r>
+      <w:fldSimple w:instr=" DOCPROPERTY  ADRESSE_IP  \* MERGEFORMAT ">
+        <w:fldSimple w:instr=" DOCPROPERTY  $_IPADRESS  \* MERGEFORMAT ">
+          <w:r>
+            <w:t>192.168.0.100</w:t>
+          </w:r>
+        </w:fldSimple>
+      </w:fldSimple>
       <w:r>
         <w:t xml:space="preserve"> </w:t>
       </w:r>
@@ -3492,21 +3454,11 @@
       <w:r>
         <w:t>NETWORK=</w:t>
       </w:r>
-      <w:r>
-        <w:fldChar w:fldCharType="begin"/>
-      </w:r>
-      <w:r>
-        <w:instrText xml:space="preserve"> DOCPROPERTY  $_NETWORK  \* MERGEFORMAT </w:instrText>
-      </w:r>
-      <w:r>
-        <w:fldChar w:fldCharType="separate"/>
-      </w:r>
-      <w:r>
-        <w:t>192.168.0.0</w:t>
-      </w:r>
-      <w:r>
-        <w:fldChar w:fldCharType="end"/>
-      </w:r>
+      <w:fldSimple w:instr=" DOCPROPERTY  $_NETWORK  \* MERGEFORMAT ">
+        <w:r>
+          <w:t>192.168.0.0</w:t>
+        </w:r>
+      </w:fldSimple>
     </w:p>
     <w:p>
       <w:pPr>
@@ -3515,21 +3467,11 @@
       <w:r>
         <w:t>NETMASK=</w:t>
       </w:r>
-      <w:r>
-        <w:fldChar w:fldCharType="begin"/>
-      </w:r>
-      <w:r>
-        <w:instrText xml:space="preserve"> DOCPROPERTY  $_NETMASK  \* MERGEFORMAT </w:instrText>
-      </w:r>
-      <w:r>
-        <w:fldChar w:fldCharType="separate"/>
-      </w:r>
-      <w:r>
-        <w:t>255.255.255.0</w:t>
-      </w:r>
-      <w:r>
-        <w:fldChar w:fldCharType="end"/>
-      </w:r>
+      <w:fldSimple w:instr=" DOCPROPERTY  $_NETMASK  \* MERGEFORMAT ">
+        <w:r>
+          <w:t>255.255.255.0</w:t>
+        </w:r>
+      </w:fldSimple>
     </w:p>
     <w:p>
       <w:pPr>
@@ -3538,21 +3480,11 @@
       <w:r>
         <w:t>BROADCAST=</w:t>
       </w:r>
-      <w:r>
-        <w:fldChar w:fldCharType="begin"/>
-      </w:r>
-      <w:r>
-        <w:instrText xml:space="preserve"> DOCPROPERTY  $_BROADCAST  \* MERGEFORMAT </w:instrText>
-      </w:r>
-      <w:r>
-        <w:fldChar w:fldCharType="separate"/>
-      </w:r>
-      <w:r>
-        <w:t>192.168.0.255</w:t>
-      </w:r>
-      <w:r>
-        <w:fldChar w:fldCharType="end"/>
-      </w:r>
+      <w:fldSimple w:instr=" DOCPROPERTY  $_BROADCAST  \* MERGEFORMAT ">
+        <w:r>
+          <w:t>192.168.0.255</w:t>
+        </w:r>
+      </w:fldSimple>
     </w:p>
     <w:p>
       <w:pPr>
@@ -3561,21 +3493,11 @@
       <w:r>
         <w:t>GATEWAY=</w:t>
       </w:r>
-      <w:r>
-        <w:fldChar w:fldCharType="begin"/>
-      </w:r>
-      <w:r>
-        <w:instrText xml:space="preserve"> DOCPROPERTY  $_GATEWAY  \* MERGEFORMAT </w:instrText>
-      </w:r>
-      <w:r>
-        <w:fldChar w:fldCharType="separate"/>
-      </w:r>
-      <w:r>
-        <w:t>192.168.0.1</w:t>
-      </w:r>
-      <w:r>
-        <w:fldChar w:fldCharType="end"/>
-      </w:r>
+      <w:fldSimple w:instr=" DOCPROPERTY  $_GATEWAY  \* MERGEFORMAT ">
+        <w:r>
+          <w:t>192.168.0.1</w:t>
+        </w:r>
+      </w:fldSimple>
     </w:p>
     <w:p>
       <w:pPr>
@@ -3778,21 +3700,11 @@
       <w:r>
         <w:t>HOSTNAME=</w:t>
       </w:r>
-      <w:r>
-        <w:fldChar w:fldCharType="begin"/>
-      </w:r>
-      <w:r>
-        <w:instrText xml:space="preserve"> DOCPROPERTY  $_HOSTNAME  \* MERGEFORMAT </w:instrText>
-      </w:r>
-      <w:r>
-        <w:fldChar w:fldCharType="separate"/>
-      </w:r>
-      <w:r>
-        <w:t>slnxmasterint01</w:t>
-      </w:r>
-      <w:r>
-        <w:fldChar w:fldCharType="end"/>
-      </w:r>
+      <w:fldSimple w:instr=" DOCPROPERTY  $_HOSTNAME  \* MERGEFORMAT ">
+        <w:r>
+          <w:t>slnxmasterint01</w:t>
+        </w:r>
+      </w:fldSimple>
     </w:p>
     <w:p>
       <w:r>
@@ -3891,60 +3803,27 @@
       <w:pPr>
         <w:pStyle w:val="Code"/>
       </w:pPr>
-      <w:r>
-        <w:fldChar w:fldCharType="begin"/>
-      </w:r>
-      <w:r>
-        <w:instrText xml:space="preserve"> DOCPROPERTY  $_IPADRESS  \* MERGEFORMAT </w:instrText>
-      </w:r>
-      <w:r>
-        <w:fldChar w:fldCharType="separate"/>
-      </w:r>
-      <w:r>
-        <w:t>192.168.0.100</w:t>
-      </w:r>
-      <w:r>
-        <w:fldChar w:fldCharType="end"/>
-      </w:r>
+      <w:fldSimple w:instr=" DOCPROPERTY  $_IPADRESS  \* MERGEFORMAT ">
+        <w:r>
+          <w:t>192.168.0.100</w:t>
+        </w:r>
+      </w:fldSimple>
       <w:r>
         <w:tab/>
       </w:r>
-      <w:r>
-        <w:fldChar w:fldCharType="begin"/>
-      </w:r>
-      <w:r>
-        <w:instrText xml:space="preserve"> DOCPROPERTY  $_FQDN  \* MERGEFORMAT </w:instrText>
-      </w:r>
-      <w:r>
-        <w:fldChar w:fldCharType="separate"/>
-      </w:r>
-      <w:r>
-        <w:t>slnxmasterint01.fr.local</w:t>
-      </w:r>
-      <w:r>
-        <w:fldChar w:fldCharType="end"/>
-      </w:r>
+      <w:fldSimple w:instr=" DOCPROPERTY  $_FQDN  \* MERGEFORMAT ">
+        <w:r>
+          <w:t>slnxmasterint01.fr.local</w:t>
+        </w:r>
+      </w:fldSimple>
       <w:r>
         <w:tab/>
       </w:r>
-      <w:r>
-        <w:fldChar w:fldCharType="begin"/>
-      </w:r>
-      <w:r>
-        <w:instrText xml:space="preserve"> DOCPROPERTY  $_HOSTNAME  \* MERGEFO</w:instrText>
-      </w:r>
-      <w:r>
-        <w:instrText xml:space="preserve">RMAT </w:instrText>
-      </w:r>
-      <w:r>
-        <w:fldChar w:fldCharType="separate"/>
-      </w:r>
-      <w:r>
-        <w:t>slnxmasterint01</w:t>
-      </w:r>
-      <w:r>
-        <w:fldChar w:fldCharType="end"/>
-      </w:r>
+      <w:fldSimple w:instr=" DOCPROPERTY  $_HOSTNAME  \* MERGEFORMAT ">
+        <w:r>
+          <w:t>slnxmasterint01</w:t>
+        </w:r>
+      </w:fldSimple>
     </w:p>
     <w:p>
       <w:r>
@@ -4065,21 +3944,11 @@
       <w:r>
         <w:t xml:space="preserve"> </w:t>
       </w:r>
-      <w:r>
-        <w:fldChar w:fldCharType="begin"/>
-      </w:r>
-      <w:r>
-        <w:instrText xml:space="preserve"> DOCPROPERTY  $_DNS1  \* MERGEFORMAT </w:instrText>
-      </w:r>
-      <w:r>
-        <w:fldChar w:fldCharType="separate"/>
-      </w:r>
-      <w:r>
-        <w:t>8.8.8.8</w:t>
-      </w:r>
-      <w:r>
-        <w:fldChar w:fldCharType="end"/>
-      </w:r>
+      <w:fldSimple w:instr=" DOCPROPERTY  $_DNS1  \* MERGEFORMAT ">
+        <w:r>
+          <w:t>8.8.8.8</w:t>
+        </w:r>
+      </w:fldSimple>
     </w:p>
     <w:p>
       <w:pPr>
@@ -4095,21 +3964,11 @@
       <w:r>
         <w:t xml:space="preserve"> </w:t>
       </w:r>
-      <w:r>
-        <w:fldChar w:fldCharType="begin"/>
-      </w:r>
-      <w:r>
-        <w:instrText xml:space="preserve"> DOCPROPERTY  $_DNS2  \* MERGEFORMAT </w:instrText>
-      </w:r>
-      <w:r>
-        <w:fldChar w:fldCharType="separate"/>
-      </w:r>
-      <w:r>
-        <w:t>8.8.4.4</w:t>
-      </w:r>
-      <w:r>
-        <w:fldChar w:fldCharType="end"/>
-      </w:r>
+      <w:fldSimple w:instr=" DOCPROPERTY  $_DNS2  \* MERGEFORMAT ">
+        <w:r>
+          <w:t>8.8.4.4</w:t>
+        </w:r>
+      </w:fldSimple>
     </w:p>
     <w:p>
       <w:pPr>
@@ -6621,29 +6480,12 @@
       <w:r>
         <w:t>Jhipster</w:t>
       </w:r>
-      <w:proofErr w:type="spellEnd"/>
-    </w:p>
-    <w:p>
-      <w:pPr>
-        <w:pStyle w:val="Paragraphedeliste"/>
-        <w:numPr>
-          <w:ilvl w:val="0"/>
-          <w:numId w:val="33"/>
-        </w:numPr>
-      </w:pPr>
-      <w:proofErr w:type="spellStart"/>
-      <w:r>
-        <w:t>Repository</w:t>
-      </w:r>
-      <w:proofErr w:type="spellEnd"/>
-      <w:r>
-        <w:t xml:space="preserve"> local </w:t>
-      </w:r>
-      <w:proofErr w:type="spellStart"/>
-      <w:r>
-        <w:t>Git</w:t>
-      </w:r>
-      <w:proofErr w:type="spellEnd"/>
+      <w:bookmarkStart w:id="25" w:name="_GoBack"/>
+      <w:bookmarkEnd w:id="25"/>
+      <w:proofErr w:type="spellEnd"/>
+      <w:r>
+        <w:t xml:space="preserve"> </w:t>
+      </w:r>
     </w:p>
     <w:p>
       <w:pPr>
@@ -6654,56 +6496,6 @@
         </w:numPr>
       </w:pPr>
       <w:r>
-        <w:t xml:space="preserve">Push / pull on </w:t>
-      </w:r>
-      <w:proofErr w:type="spellStart"/>
-      <w:r>
-        <w:t>GitHub</w:t>
-      </w:r>
-      <w:proofErr w:type="spellEnd"/>
-    </w:p>
-    <w:p/>
-    <w:p>
-      <w:proofErr w:type="spellStart"/>
-      <w:r>
-        <w:t>Repository</w:t>
-      </w:r>
-      <w:proofErr w:type="spellEnd"/>
-      <w:r>
-        <w:t xml:space="preserve"> </w:t>
-      </w:r>
-      <w:proofErr w:type="spellStart"/>
-      <w:r>
-        <w:t>Git</w:t>
-      </w:r>
-      <w:proofErr w:type="spellEnd"/>
-      <w:r>
-        <w:t xml:space="preserve"> (</w:t>
-      </w:r>
-      <w:proofErr w:type="spellStart"/>
-      <w:r>
-        <w:t>Git</w:t>
-      </w:r>
-      <w:proofErr w:type="spellEnd"/>
-      <w:r>
-        <w:t xml:space="preserve"> Hub)</w:t>
-      </w:r>
-    </w:p>
-    <w:p>
-      <w:proofErr w:type="spellStart"/>
-      <w:r>
-        <w:t>Repository</w:t>
-      </w:r>
-      <w:proofErr w:type="spellEnd"/>
-      <w:r>
-        <w:t xml:space="preserve">  </w:t>
-      </w:r>
-      <w:r>
-        <w:t>Docker</w:t>
-      </w:r>
-    </w:p>
-    <w:p>
-      <w:r>
         <w:br w:type="page"/>
       </w:r>
     </w:p>
@@ -6715,12 +6507,12 @@
           <w:numId w:val="1"/>
         </w:numPr>
       </w:pPr>
-      <w:bookmarkStart w:id="25" w:name="_Toc446871460"/>
+      <w:bookmarkStart w:id="26" w:name="_Toc446871460"/>
       <w:r>
         <w:lastRenderedPageBreak/>
         <w:t>Annexes</w:t>
       </w:r>
-      <w:bookmarkEnd w:id="25"/>
+      <w:bookmarkEnd w:id="26"/>
     </w:p>
     <w:p>
       <w:pPr>
@@ -6730,11 +6522,11 @@
           <w:numId w:val="1"/>
         </w:numPr>
       </w:pPr>
-      <w:bookmarkStart w:id="26" w:name="_Toc446871461"/>
+      <w:bookmarkStart w:id="27" w:name="_Toc446871461"/>
       <w:r>
         <w:t>Variables d’environnement</w:t>
       </w:r>
-      <w:bookmarkEnd w:id="26"/>
+      <w:bookmarkEnd w:id="27"/>
     </w:p>
     <w:tbl>
       <w:tblPr>
@@ -6818,21 +6610,11 @@
             <w:pPr>
               <w:cnfStyle w:val="000000100000" w:firstRow="0" w:lastRow="0" w:firstColumn="0" w:lastColumn="0" w:oddVBand="0" w:evenVBand="0" w:oddHBand="1" w:evenHBand="0" w:firstRowFirstColumn="0" w:firstRowLastColumn="0" w:lastRowFirstColumn="0" w:lastRowLastColumn="0"/>
             </w:pPr>
-            <w:r>
-              <w:fldChar w:fldCharType="begin"/>
-            </w:r>
-            <w:r>
-              <w:instrText xml:space="preserve"> DOCPROPERTY  $_IPADRESS  \* MERGEFORMAT </w:instrText>
-            </w:r>
-            <w:r>
-              <w:fldChar w:fldCharType="separate"/>
-            </w:r>
-            <w:r>
-              <w:t>192.168.0.100</w:t>
-            </w:r>
-            <w:r>
-              <w:fldChar w:fldCharType="end"/>
-            </w:r>
+            <w:fldSimple w:instr=" DOCPROPERTY  $_IPADRESS  \* MERGEFORMAT ">
+              <w:r>
+                <w:t>192.168.0.100</w:t>
+              </w:r>
+            </w:fldSimple>
             <w:r>
               <w:fldChar w:fldCharType="begin"/>
             </w:r>
@@ -6887,21 +6669,11 @@
             <w:pPr>
               <w:cnfStyle w:val="000000000000" w:firstRow="0" w:lastRow="0" w:firstColumn="0" w:lastColumn="0" w:oddVBand="0" w:evenVBand="0" w:oddHBand="0" w:evenHBand="0" w:firstRowFirstColumn="0" w:firstRowLastColumn="0" w:lastRowFirstColumn="0" w:lastRowLastColumn="0"/>
             </w:pPr>
-            <w:r>
-              <w:fldChar w:fldCharType="begin"/>
-            </w:r>
-            <w:r>
-              <w:instrText xml:space="preserve"> DOCPROPERTY  $_HOSTNAME  \* MERGEFORMAT </w:instrText>
-            </w:r>
-            <w:r>
-              <w:fldChar w:fldCharType="separate"/>
-            </w:r>
-            <w:r>
-              <w:t>slnxmasterint01</w:t>
-            </w:r>
-            <w:r>
-              <w:fldChar w:fldCharType="end"/>
-            </w:r>
+            <w:fldSimple w:instr=" DOCPROPERTY  $_HOSTNAME  \* MERGEFORMAT ">
+              <w:r>
+                <w:t>slnxmasterint01</w:t>
+              </w:r>
+            </w:fldSimple>
           </w:p>
         </w:tc>
         <w:tc>
@@ -6941,21 +6713,11 @@
             <w:pPr>
               <w:cnfStyle w:val="000000100000" w:firstRow="0" w:lastRow="0" w:firstColumn="0" w:lastColumn="0" w:oddVBand="0" w:evenVBand="0" w:oddHBand="1" w:evenHBand="0" w:firstRowFirstColumn="0" w:firstRowLastColumn="0" w:lastRowFirstColumn="0" w:lastRowLastColumn="0"/>
             </w:pPr>
-            <w:r>
-              <w:fldChar w:fldCharType="begin"/>
-            </w:r>
-            <w:r>
-              <w:instrText xml:space="preserve"> DOCPROPERTY  $_FQDN  \* MERGEFORMAT </w:instrText>
-            </w:r>
-            <w:r>
-              <w:fldChar w:fldCharType="separate"/>
-            </w:r>
-            <w:r>
-              <w:t>slnxmasterint01.fr.local</w:t>
-            </w:r>
-            <w:r>
-              <w:fldChar w:fldCharType="end"/>
-            </w:r>
+            <w:fldSimple w:instr=" DOCPROPERTY  $_FQDN  \* MERGEFORMAT ">
+              <w:r>
+                <w:t>slnxmasterint01.fr.local</w:t>
+              </w:r>
+            </w:fldSimple>
           </w:p>
         </w:tc>
         <w:tc>
@@ -7064,21 +6826,11 @@
             <w:pPr>
               <w:cnfStyle w:val="000000100000" w:firstRow="0" w:lastRow="0" w:firstColumn="0" w:lastColumn="0" w:oddVBand="0" w:evenVBand="0" w:oddHBand="1" w:evenHBand="0" w:firstRowFirstColumn="0" w:firstRowLastColumn="0" w:lastRowFirstColumn="0" w:lastRowLastColumn="0"/>
             </w:pPr>
-            <w:r>
-              <w:fldChar w:fldCharType="begin"/>
-            </w:r>
-            <w:r>
-              <w:instrText xml:space="preserve"> DOCPROPERTY  $_NETWORK  \* MERGEFORMAT </w:instrText>
-            </w:r>
-            <w:r>
-              <w:fldChar w:fldCharType="separate"/>
-            </w:r>
-            <w:r>
-              <w:t>192.168.0.0</w:t>
-            </w:r>
-            <w:r>
-              <w:fldChar w:fldCharType="end"/>
-            </w:r>
+            <w:fldSimple w:instr=" DOCPROPERTY  $_NETWORK  \* MERGEFORMAT ">
+              <w:r>
+                <w:t>192.168.0.0</w:t>
+              </w:r>
+            </w:fldSimple>
           </w:p>
         </w:tc>
         <w:tc>
@@ -7115,21 +6867,11 @@
             <w:pPr>
               <w:cnfStyle w:val="000000000000" w:firstRow="0" w:lastRow="0" w:firstColumn="0" w:lastColumn="0" w:oddVBand="0" w:evenVBand="0" w:oddHBand="0" w:evenHBand="0" w:firstRowFirstColumn="0" w:firstRowLastColumn="0" w:lastRowFirstColumn="0" w:lastRowLastColumn="0"/>
             </w:pPr>
-            <w:r>
-              <w:fldChar w:fldCharType="begin"/>
-            </w:r>
-            <w:r>
-              <w:instrText xml:space="preserve"> DOCPROPERTY  $_GATEWAY  \* MERGEFORMAT </w:instrText>
-            </w:r>
-            <w:r>
-              <w:fldChar w:fldCharType="separate"/>
-            </w:r>
-            <w:r>
-              <w:t>192.168.0.1</w:t>
-            </w:r>
-            <w:r>
-              <w:fldChar w:fldCharType="end"/>
-            </w:r>
+            <w:fldSimple w:instr=" DOCPROPERTY  $_GATEWAY  \* MERGEFORMAT ">
+              <w:r>
+                <w:t>192.168.0.1</w:t>
+              </w:r>
+            </w:fldSimple>
           </w:p>
         </w:tc>
         <w:tc>
@@ -7169,21 +6911,11 @@
             <w:pPr>
               <w:cnfStyle w:val="000000100000" w:firstRow="0" w:lastRow="0" w:firstColumn="0" w:lastColumn="0" w:oddVBand="0" w:evenVBand="0" w:oddHBand="1" w:evenHBand="0" w:firstRowFirstColumn="0" w:firstRowLastColumn="0" w:lastRowFirstColumn="0" w:lastRowLastColumn="0"/>
             </w:pPr>
-            <w:r>
-              <w:fldChar w:fldCharType="begin"/>
-            </w:r>
-            <w:r>
-              <w:instrText xml:space="preserve"> DOCPROPERTY  $_NETMASK  \* MERGEFORMAT </w:instrText>
-            </w:r>
-            <w:r>
-              <w:fldChar w:fldCharType="separate"/>
-            </w:r>
-            <w:r>
-              <w:t>255.255.255.0</w:t>
-            </w:r>
-            <w:r>
-              <w:fldChar w:fldCharType="end"/>
-            </w:r>
+            <w:fldSimple w:instr=" DOCPROPERTY  $_NETMASK  \* MERGEFORMAT ">
+              <w:r>
+                <w:t>255.255.255.0</w:t>
+              </w:r>
+            </w:fldSimple>
           </w:p>
         </w:tc>
         <w:tc>
@@ -7223,21 +6955,11 @@
             <w:pPr>
               <w:cnfStyle w:val="000000000000" w:firstRow="0" w:lastRow="0" w:firstColumn="0" w:lastColumn="0" w:oddVBand="0" w:evenVBand="0" w:oddHBand="0" w:evenHBand="0" w:firstRowFirstColumn="0" w:firstRowLastColumn="0" w:lastRowFirstColumn="0" w:lastRowLastColumn="0"/>
             </w:pPr>
-            <w:r>
-              <w:fldChar w:fldCharType="begin"/>
-            </w:r>
-            <w:r>
-              <w:instrText xml:space="preserve"> DOCPROPERTY  $_BROADCAST  \* MERGEFORMAT </w:instrText>
-            </w:r>
-            <w:r>
-              <w:fldChar w:fldCharType="separate"/>
-            </w:r>
-            <w:r>
-              <w:t>192.168.0.255</w:t>
-            </w:r>
-            <w:r>
-              <w:fldChar w:fldCharType="end"/>
-            </w:r>
+            <w:fldSimple w:instr=" DOCPROPERTY  $_BROADCAST  \* MERGEFORMAT ">
+              <w:r>
+                <w:t>192.168.0.255</w:t>
+              </w:r>
+            </w:fldSimple>
           </w:p>
         </w:tc>
         <w:tc>
@@ -7277,21 +6999,11 @@
             <w:pPr>
               <w:cnfStyle w:val="000000100000" w:firstRow="0" w:lastRow="0" w:firstColumn="0" w:lastColumn="0" w:oddVBand="0" w:evenVBand="0" w:oddHBand="1" w:evenHBand="0" w:firstRowFirstColumn="0" w:firstRowLastColumn="0" w:lastRowFirstColumn="0" w:lastRowLastColumn="0"/>
             </w:pPr>
-            <w:r>
-              <w:fldChar w:fldCharType="begin"/>
-            </w:r>
-            <w:r>
-              <w:instrText xml:space="preserve"> DOCPROPERTY  $_DNS1  \* MERGEFORMAT </w:instrText>
-            </w:r>
-            <w:r>
-              <w:fldChar w:fldCharType="separate"/>
-            </w:r>
-            <w:r>
-              <w:t>8.8.8.8</w:t>
-            </w:r>
-            <w:r>
-              <w:fldChar w:fldCharType="end"/>
-            </w:r>
+            <w:fldSimple w:instr=" DOCPROPERTY  $_DNS1  \* MERGEFORMAT ">
+              <w:r>
+                <w:t>8.8.8.8</w:t>
+              </w:r>
+            </w:fldSimple>
           </w:p>
         </w:tc>
         <w:tc>
@@ -7328,21 +7040,11 @@
             <w:pPr>
               <w:cnfStyle w:val="000000000000" w:firstRow="0" w:lastRow="0" w:firstColumn="0" w:lastColumn="0" w:oddVBand="0" w:evenVBand="0" w:oddHBand="0" w:evenHBand="0" w:firstRowFirstColumn="0" w:firstRowLastColumn="0" w:lastRowFirstColumn="0" w:lastRowLastColumn="0"/>
             </w:pPr>
-            <w:r>
-              <w:fldChar w:fldCharType="begin"/>
-            </w:r>
-            <w:r>
-              <w:instrText xml:space="preserve"> DOCPROPERTY  $_DNS2  \* MERGEFORMAT </w:instrText>
-            </w:r>
-            <w:r>
-              <w:fldChar w:fldCharType="separate"/>
-            </w:r>
-            <w:r>
-              <w:t>8.8.4.4</w:t>
-            </w:r>
-            <w:r>
-              <w:fldChar w:fldCharType="end"/>
-            </w:r>
+            <w:fldSimple w:instr=" DOCPROPERTY  $_DNS2  \* MERGEFORMAT ">
+              <w:r>
+                <w:t>8.8.4.4</w:t>
+              </w:r>
+            </w:fldSimple>
           </w:p>
         </w:tc>
         <w:tc>
@@ -7493,8 +7195,6 @@
       <w:r>
         <w:t xml:space="preserve"> image</w:t>
       </w:r>
-      <w:bookmarkStart w:id="27" w:name="_GoBack"/>
-      <w:bookmarkEnd w:id="27"/>
     </w:p>
     <w:sectPr>
       <w:headerReference w:type="default" r:id="rId12"/>
@@ -7571,7 +7271,7 @@
           <w:rPr>
             <w:noProof/>
           </w:rPr>
-          <w:t>10</w:t>
+          <w:t>9</w:t>
         </w:r>
         <w:r>
           <w:fldChar w:fldCharType="end"/>
@@ -13433,7 +13133,7 @@
 </file>
 
 <file path=customXml/itemProps2.xml><?xml version="1.0" encoding="utf-8"?>
-<ds:datastoreItem xmlns:ds="http://schemas.openxmlformats.org/officeDocument/2006/customXml" ds:itemID="{AAC7D871-40B7-4E2D-81FE-4E26029D1DCD}">
+<ds:datastoreItem xmlns:ds="http://schemas.openxmlformats.org/officeDocument/2006/customXml" ds:itemID="{6B17B0C0-2B9D-4BDA-8F3E-1356F73969F0}">
   <ds:schemaRefs>
     <ds:schemaRef ds:uri="http://schemas.openxmlformats.org/officeDocument/2006/bibliography"/>
   </ds:schemaRefs>

</xml_diff>